<commit_message>
Changed installation instructions, improved description of MakeTopology
</commit_message>
<xml_diff>
--- a/Docs/GeMS_Tools_Arc10.docx
+++ b/Docs/GeMS_Tools_Arc10.docx
@@ -1,6 +1,6 @@
 
 <file path=word/document.xml><?xml version="1.0" encoding="utf-8"?>
-<w:document xmlns:wpc="http://schemas.microsoft.com/office/word/2010/wordprocessingCanvas" xmlns:mc="http://schemas.openxmlformats.org/markup-compatibility/2006" xmlns:o="urn:schemas-microsoft-com:office:office" xmlns:r="http://schemas.openxmlformats.org/officeDocument/2006/relationships" xmlns:m="http://schemas.openxmlformats.org/officeDocument/2006/math" xmlns:v="urn:schemas-microsoft-com:vml" xmlns:wp14="http://schemas.microsoft.com/office/word/2010/wordprocessingDrawing" xmlns:wp="http://schemas.openxmlformats.org/drawingml/2006/wordprocessingDrawing" xmlns:w10="urn:schemas-microsoft-com:office:word" xmlns:w="http://schemas.openxmlformats.org/wordprocessingml/2006/main" xmlns:w14="http://schemas.microsoft.com/office/word/2010/wordml" xmlns:w15="http://schemas.microsoft.com/office/word/2012/wordml" xmlns:wpg="http://schemas.microsoft.com/office/word/2010/wordprocessingGroup" xmlns:wpi="http://schemas.microsoft.com/office/word/2010/wordprocessingInk" xmlns:wne="http://schemas.microsoft.com/office/word/2006/wordml" xmlns:wps="http://schemas.microsoft.com/office/word/2010/wordprocessingShape" mc:Ignorable="w14 w15 wp14">
+<w:document xmlns:wpc="http://schemas.microsoft.com/office/word/2010/wordprocessingCanvas" xmlns:cx="http://schemas.microsoft.com/office/drawing/2014/chartex" xmlns:cx1="http://schemas.microsoft.com/office/drawing/2015/9/8/chartex" xmlns:cx2="http://schemas.microsoft.com/office/drawing/2015/10/21/chartex" xmlns:cx3="http://schemas.microsoft.com/office/drawing/2016/5/9/chartex" xmlns:cx4="http://schemas.microsoft.com/office/drawing/2016/5/10/chartex" xmlns:cx5="http://schemas.microsoft.com/office/drawing/2016/5/11/chartex" xmlns:cx6="http://schemas.microsoft.com/office/drawing/2016/5/12/chartex" xmlns:cx7="http://schemas.microsoft.com/office/drawing/2016/5/13/chartex" xmlns:cx8="http://schemas.microsoft.com/office/drawing/2016/5/14/chartex" xmlns:mc="http://schemas.openxmlformats.org/markup-compatibility/2006" xmlns:aink="http://schemas.microsoft.com/office/drawing/2016/ink" xmlns:am3d="http://schemas.microsoft.com/office/drawing/2017/model3d" xmlns:o="urn:schemas-microsoft-com:office:office" xmlns:r="http://schemas.openxmlformats.org/officeDocument/2006/relationships" xmlns:m="http://schemas.openxmlformats.org/officeDocument/2006/math" xmlns:v="urn:schemas-microsoft-com:vml" xmlns:wp14="http://schemas.microsoft.com/office/word/2010/wordprocessingDrawing" xmlns:wp="http://schemas.openxmlformats.org/drawingml/2006/wordprocessingDrawing" xmlns:w10="urn:schemas-microsoft-com:office:word" xmlns:w="http://schemas.openxmlformats.org/wordprocessingml/2006/main" xmlns:w14="http://schemas.microsoft.com/office/word/2010/wordml" xmlns:w15="http://schemas.microsoft.com/office/word/2012/wordml" xmlns:w16cid="http://schemas.microsoft.com/office/word/2016/wordml/cid" xmlns:w16se="http://schemas.microsoft.com/office/word/2015/wordml/symex" xmlns:wpg="http://schemas.microsoft.com/office/word/2010/wordprocessingGroup" xmlns:wpi="http://schemas.microsoft.com/office/word/2010/wordprocessingInk" xmlns:wne="http://schemas.microsoft.com/office/word/2006/wordml" xmlns:wps="http://schemas.microsoft.com/office/word/2010/wordprocessingShape" mc:Ignorable="w14 w15 w16se w16cid wp14">
   <w:background w:color="FFFFFF"/>
   <w:body>
     <w:p>
@@ -8,8 +8,6 @@
         <w:pStyle w:val="Heading"/>
         <w:spacing w:after="0"/>
       </w:pPr>
-      <w:bookmarkStart w:id="0" w:name="_GoBack"/>
-      <w:bookmarkEnd w:id="0"/>
       <w:r>
         <w:t>GeMS</w:t>
       </w:r>
@@ -29,7 +27,10 @@
         <w:spacing w:before="120"/>
       </w:pPr>
       <w:r>
-        <w:t>Version of 14 December 2017</w:t>
+        <w:t xml:space="preserve">Version of </w:t>
+      </w:r>
+      <w:r>
+        <w:t>6 January 2018</w:t>
       </w:r>
     </w:p>
     <w:p>
@@ -151,246 +152,102 @@
         <w:rPr>
           <w:szCs w:val="29"/>
         </w:rPr>
+        <w:lastRenderedPageBreak/>
         <w:t>Installing the toolbox</w:t>
       </w:r>
     </w:p>
     <w:p>
       <w:pPr>
         <w:pStyle w:val="BodyText"/>
+      </w:pPr>
+      <w:r>
         <w:rPr>
           <w:kern w:val="1"/>
         </w:rPr>
-      </w:pPr>
+        <w:t xml:space="preserve">To install this toolbox, </w:t>
+      </w:r>
       <w:r>
         <w:rPr>
           <w:kern w:val="1"/>
         </w:rPr>
-        <w:t>To install this toolbox, either</w:t>
-      </w:r>
-    </w:p>
-    <w:p>
-      <w:pPr>
-        <w:pStyle w:val="ListNumber2"/>
-        <w:rPr>
-          <w:kern w:val="1"/>
-        </w:rPr>
-      </w:pPr>
-      <w:r>
-        <w:rPr>
-          <w:kern w:val="1"/>
-        </w:rPr>
-        <w:lastRenderedPageBreak/>
-        <w:t>U</w:t>
-      </w:r>
-      <w:r>
-        <w:rPr>
-          <w:kern w:val="1"/>
-        </w:rPr>
+        <w:t>u</w:t>
+      </w:r>
+      <w:r>
         <w:t xml:space="preserve">nzip (if necessary) and place the folder </w:t>
       </w:r>
       <w:r>
         <w:rPr>
           <w:i/>
-          <w:kern w:val="1"/>
-        </w:rPr>
-        <w:t>GeMS_Toolbox</w:t>
-      </w:r>
-      <w:r>
-        <w:rPr>
-          <w:kern w:val="1"/>
-        </w:rPr>
+        </w:rPr>
+        <w:t>GeMS_Tool</w:t>
+      </w:r>
+      <w:r>
+        <w:rPr>
+          <w:i/>
+        </w:rPr>
+        <w:t>s</w:t>
+      </w:r>
+      <w:r>
         <w:t xml:space="preserve"> in a locale of your choice.  Start ArcCatalog or ArcMap, open the Arc Toolbox window, right click on empty space in the Arc Toolbox window, and select "Add Toolbox".  Then navigate to the </w:t>
       </w:r>
       <w:r>
         <w:rPr>
           <w:i/>
-          <w:kern w:val="1"/>
-        </w:rPr>
-        <w:t xml:space="preserve">GeMS_Toolbox </w:t>
-      </w:r>
-      <w:r>
-        <w:rPr>
-          <w:kern w:val="1"/>
-        </w:rPr>
+        </w:rPr>
+        <w:t>GeMS_Tool</w:t>
+      </w:r>
+      <w:r>
+        <w:rPr>
+          <w:i/>
+        </w:rPr>
+        <w:t>s</w:t>
+      </w:r>
+      <w:r>
+        <w:rPr>
+          <w:i/>
+        </w:rPr>
+        <w:t xml:space="preserve"> </w:t>
+      </w:r>
+      <w:r>
         <w:t xml:space="preserve">folder and select the file </w:t>
       </w:r>
       <w:r>
         <w:rPr>
           <w:i/>
-          <w:kern w:val="1"/>
         </w:rPr>
         <w:t xml:space="preserve">GeMS_ToolsArc105.tbx </w:t>
       </w:r>
       <w:r>
-        <w:rPr>
-          <w:kern w:val="1"/>
-        </w:rPr>
         <w:t xml:space="preserve">(if you are running ArcGIS 10.5) or </w:t>
       </w:r>
       <w:r>
         <w:rPr>
           <w:i/>
-          <w:kern w:val="1"/>
         </w:rPr>
         <w:t xml:space="preserve">GeMS_ToolsArc10.tbx </w:t>
       </w:r>
       <w:r>
-        <w:rPr>
-          <w:kern w:val="1"/>
-        </w:rPr>
         <w:t>(if you are running Arc</w:t>
       </w:r>
       <w:r>
-        <w:rPr>
-          <w:kern w:val="1"/>
-        </w:rPr>
         <w:t>GIS</w:t>
       </w:r>
       <w:r>
-        <w:rPr>
-          <w:kern w:val="1"/>
-        </w:rPr>
         <w:t xml:space="preserve"> 10.0 – 10.4)</w:t>
       </w:r>
       <w:r>
-        <w:rPr>
-          <w:kern w:val="1"/>
-        </w:rPr>
         <w:t xml:space="preserve">. </w:t>
       </w:r>
     </w:p>
     <w:p>
       <w:pPr>
-        <w:pStyle w:val="ListNumber2"/>
-        <w:numPr>
-          <w:ilvl w:val="0"/>
-          <w:numId w:val="0"/>
-        </w:numPr>
-        <w:ind w:left="1080"/>
-        <w:rPr>
-          <w:kern w:val="1"/>
-        </w:rPr>
-      </w:pPr>
-      <w:r>
-        <w:rPr>
-          <w:kern w:val="1"/>
-        </w:rPr>
-        <w:t xml:space="preserve">Right-click again </w:t>
-      </w:r>
-      <w:r>
-        <w:t>on empty space in the Arc Toolbox window and select "Save settings" and then "Default" to have the NCGMP09</w:t>
-      </w:r>
-      <w:r>
-        <w:rPr>
-          <w:kern w:val="1"/>
-        </w:rPr>
-        <w:t xml:space="preserve"> toolbox available next </w:t>
-      </w:r>
-      <w:r>
-        <w:t>time</w:t>
-      </w:r>
-      <w:r>
-        <w:rPr>
-          <w:kern w:val="1"/>
-        </w:rPr>
-        <w:t xml:space="preserve"> you open ArcCatalog or ArcMap.</w:t>
-      </w:r>
-      <w:r>
-        <w:rPr>
-          <w:kern w:val="1"/>
-        </w:rPr>
+        <w:pStyle w:val="BodyText"/>
+      </w:pPr>
+      <w:r>
+        <w:t>Right-click again on empty space in the Arc Toolbox window and select "Save settings" and then "Default" to have the NCGMP09 toolbox available next time you open ArcCatalog or ArcMap.</w:t>
+      </w:r>
+      <w:r>
         <w:t xml:space="preserve"> Maybe. </w:t>
-      </w:r>
-    </w:p>
-    <w:p>
-      <w:pPr>
-        <w:pStyle w:val="BodyText"/>
-        <w:rPr>
-          <w:kern w:val="1"/>
-        </w:rPr>
-      </w:pPr>
-      <w:r>
-        <w:rPr>
-          <w:kern w:val="1"/>
-        </w:rPr>
-        <w:t>or</w:t>
-      </w:r>
-    </w:p>
-    <w:p>
-      <w:pPr>
-        <w:pStyle w:val="ListNumber2"/>
-        <w:rPr>
-          <w:kern w:val="1"/>
-        </w:rPr>
-      </w:pPr>
-      <w:r>
-        <w:rPr>
-          <w:kern w:val="1"/>
-        </w:rPr>
-        <w:t>P</w:t>
-      </w:r>
-      <w:r>
-        <w:rPr>
-          <w:kern w:val="1"/>
-        </w:rPr>
-        <w:t xml:space="preserve">lace the contents of folder </w:t>
-      </w:r>
-      <w:r>
-        <w:rPr>
-          <w:i/>
-          <w:kern w:val="1"/>
-        </w:rPr>
-        <w:t>GeMS_Toolbox</w:t>
-      </w:r>
-      <w:r>
-        <w:rPr>
-          <w:kern w:val="1"/>
-        </w:rPr>
-        <w:t xml:space="preserve"> in your Documents and Settings folder, within </w:t>
-      </w:r>
-      <w:r>
-        <w:rPr>
-          <w:i/>
-          <w:kern w:val="1"/>
-        </w:rPr>
-        <w:t>C:\Documents and Settings\&lt;user&gt;\</w:t>
-      </w:r>
-      <w:r>
-        <w:rPr>
-          <w:i/>
-          <w:kern w:val="1"/>
-        </w:rPr>
-        <w:t>AppData\Roaming\ESRI\Desktop10.5\ArcToolbox\My Toolboxes</w:t>
-      </w:r>
-      <w:r>
-        <w:rPr>
-          <w:kern w:val="1"/>
-        </w:rPr>
-        <w:t xml:space="preserve"> (note that this is the folder location </w:t>
-      </w:r>
-      <w:r>
-        <w:rPr>
-          <w:kern w:val="1"/>
-        </w:rPr>
-        <w:t xml:space="preserve">for ArcGIS10.5 </w:t>
-      </w:r>
-      <w:r>
-        <w:rPr>
-          <w:kern w:val="1"/>
-        </w:rPr>
-        <w:t xml:space="preserve">in Windows </w:t>
-      </w:r>
-      <w:r>
-        <w:rPr>
-          <w:kern w:val="1"/>
-        </w:rPr>
-        <w:t>7</w:t>
-      </w:r>
-      <w:r>
-        <w:rPr>
-          <w:kern w:val="1"/>
-        </w:rPr>
-        <w:t>. It may be different under other operating systems). Then, in ArcCatalog, scroll to the bottom of the left-hand "Catalog Tree" pane, open Toolboxes/My Toolboxes, and the new toolbox should be present.</w:t>
       </w:r>
     </w:p>
     <w:p>
@@ -509,83 +366,83 @@
         <w:pStyle w:val="BodyText"/>
       </w:pPr>
       <w:r>
+        <w:t>Within a given schema version and Arc version, script versions are identified by the "versionString" constant contained within each script file, which contains the date of the last revision. Note that file</w:t>
+      </w:r>
+      <w:r>
+        <w:t>s</w:t>
+      </w:r>
+      <w:r>
+        <w:t xml:space="preserve"> </w:t>
+      </w:r>
+      <w:r>
+        <w:rPr>
+          <w:i/>
+        </w:rPr>
+        <w:t>GeMS</w:t>
+      </w:r>
+      <w:r>
+        <w:rPr>
+          <w:i/>
+        </w:rPr>
+        <w:t>_Definition.py</w:t>
+      </w:r>
+      <w:r>
+        <w:t xml:space="preserve"> </w:t>
+      </w:r>
+      <w:r>
+        <w:t xml:space="preserve">and </w:t>
+      </w:r>
+      <w:r>
+        <w:rPr>
+          <w:i/>
+        </w:rPr>
+        <w:t>GeMS_utilityFunctions.py</w:t>
+      </w:r>
+      <w:r>
+        <w:t xml:space="preserve"> have </w:t>
+      </w:r>
+      <w:r>
+        <w:t>no dependency on ArcGIS, thus the version of Arc is not specified in the file name.</w:t>
+      </w:r>
+    </w:p>
+    <w:p>
+      <w:pPr>
+        <w:pStyle w:val="BodyText"/>
+      </w:pPr>
+      <w:r>
+        <w:t xml:space="preserve">This naming convention assumes that, within the world of </w:t>
+      </w:r>
+      <w:r>
+        <w:t>GeMS</w:t>
+      </w:r>
+      <w:r>
+        <w:t xml:space="preserve"> schema users, there will be only one CreateDatabase script for given versions of ArcGIS and the schema. In other words, if you decide to write your own CreateDatabase script, please give it a different name!  In order to retain some predictability in filenames, it is recommended that you rename it by merely inserting something in place of “&lt;new&gt;”, as follows: </w:t>
+      </w:r>
+      <w:r>
+        <w:rPr>
+          <w:i/>
+        </w:rPr>
+        <w:t>GeMS_CreateDatabase&lt;new&gt;_Arc10</w:t>
+      </w:r>
+      <w:r>
+        <w:rPr>
+          <w:i/>
+        </w:rPr>
+        <w:t>.py</w:t>
+      </w:r>
+      <w:r>
+        <w:t>.</w:t>
+      </w:r>
+    </w:p>
+    <w:p>
+      <w:pPr>
+        <w:pStyle w:val="Heading2"/>
+        <w:rPr>
+          <w:szCs w:val="29"/>
+        </w:rPr>
+      </w:pPr>
+      <w:r>
         <w:lastRenderedPageBreak/>
-        <w:t>Within a given schema version and Arc version, script versions are identified by the "versionString" constant contained within each script file, which contains the date of the last revision. Note that file</w:t>
-      </w:r>
-      <w:r>
-        <w:t>s</w:t>
-      </w:r>
-      <w:r>
-        <w:t xml:space="preserve"> </w:t>
-      </w:r>
-      <w:r>
-        <w:rPr>
-          <w:i/>
-        </w:rPr>
-        <w:t>GeMS</w:t>
-      </w:r>
-      <w:r>
-        <w:rPr>
-          <w:i/>
-        </w:rPr>
-        <w:t>_Definition.py</w:t>
-      </w:r>
-      <w:r>
-        <w:t xml:space="preserve"> </w:t>
-      </w:r>
-      <w:r>
-        <w:t xml:space="preserve">and </w:t>
-      </w:r>
-      <w:r>
-        <w:rPr>
-          <w:i/>
-        </w:rPr>
-        <w:t>GeMS_utilityFunctions.py</w:t>
-      </w:r>
-      <w:r>
-        <w:t xml:space="preserve"> have </w:t>
-      </w:r>
-      <w:r>
-        <w:t>no dependency on ArcGIS, thus the version of Arc is not specified in the file name.</w:t>
-      </w:r>
-    </w:p>
-    <w:p>
-      <w:pPr>
-        <w:pStyle w:val="BodyText"/>
-      </w:pPr>
-      <w:r>
-        <w:t xml:space="preserve">This naming convention assumes that, within the world of </w:t>
-      </w:r>
-      <w:r>
-        <w:t>GeMS</w:t>
-      </w:r>
-      <w:r>
-        <w:t xml:space="preserve"> schema users, there will be only one CreateDatabase script for given versions of ArcGIS and the schema. In other words, if you decide to write your own CreateDatabase script, please give it a different name!  In order to retain some predictability in filenames, it is recommended that you rename it by merely inserting something in place of “&lt;new&gt;”, as follows: </w:t>
-      </w:r>
-      <w:r>
-        <w:rPr>
-          <w:i/>
-        </w:rPr>
-        <w:t>GeMS_CreateDatabase&lt;new&gt;_Arc10</w:t>
-      </w:r>
-      <w:r>
-        <w:rPr>
-          <w:i/>
-        </w:rPr>
-        <w:t>.py</w:t>
-      </w:r>
-      <w:r>
-        <w:t>.</w:t>
-      </w:r>
-    </w:p>
-    <w:p>
-      <w:pPr>
-        <w:pStyle w:val="Heading2"/>
-        <w:rPr>
-          <w:szCs w:val="29"/>
-        </w:rPr>
-      </w:pPr>
-      <w:r>
         <w:t>About the code</w:t>
       </w:r>
     </w:p>
@@ -723,7 +580,15 @@
         <w:rPr>
           <w:kern w:val="1"/>
         </w:rPr>
-        <w:t xml:space="preserve"> Even better, find the GitHub repository for GeMS_Tools, clone the dev branch, make your modifications, and submit a pull request. </w:t>
+        <w:t xml:space="preserve"> Even better, find the GitHub repository for GeMS_Tools, clone the dev branch, make your modifications, and su</w:t>
+      </w:r>
+      <w:bookmarkStart w:id="0" w:name="_GoBack"/>
+      <w:bookmarkEnd w:id="0"/>
+      <w:r>
+        <w:rPr>
+          <w:kern w:val="1"/>
+        </w:rPr>
+        <w:t xml:space="preserve">bmit a pull request. </w:t>
       </w:r>
     </w:p>
     <w:p>
@@ -737,7 +602,6 @@
         <w:rPr>
           <w:kern w:val="1"/>
         </w:rPr>
-        <w:lastRenderedPageBreak/>
         <w:t xml:space="preserve">The scripts, and this report, are not subject to U.S. copyright. </w:t>
       </w:r>
       <w:r>
@@ -768,6 +632,7 @@
         <w:rPr>
           <w:szCs w:val="29"/>
         </w:rPr>
+        <w:lastRenderedPageBreak/>
         <w:t>Tool documentation</w:t>
       </w:r>
     </w:p>
@@ -1292,7 +1157,6 @@
                 <w:sz w:val="22"/>
                 <w:szCs w:val="22"/>
               </w:rPr>
-              <w:lastRenderedPageBreak/>
               <w:t xml:space="preserve">Use_GUIDs (Optional) </w:t>
             </w:r>
           </w:p>
@@ -1421,7 +1285,17 @@
                 <w:sz w:val="22"/>
                 <w:szCs w:val="22"/>
               </w:rPr>
-              <w:t xml:space="preserve">If unchecked, resets values of DataSources_ID and all DataSourcesID, LocationSourceID, AnalysisSourceID and similar that refer to DataSources_ID.  Default is checked, which leaves these values unchanged. </w:t>
+              <w:t xml:space="preserve">If unchecked, resets values of DataSources_ID and all DataSourcesID, LocationSourceID, AnalysisSourceID </w:t>
+            </w:r>
+            <w:r>
+              <w:rPr>
+                <w:rFonts w:ascii="Calibri" w:hAnsi="Calibri"/>
+                <w:color w:val="000000"/>
+                <w:sz w:val="22"/>
+                <w:szCs w:val="22"/>
+              </w:rPr>
+              <w:lastRenderedPageBreak/>
+              <w:t xml:space="preserve">and similar that refer to DataSources_ID.  Default is checked, which leaves these values unchanged. </w:t>
             </w:r>
           </w:p>
         </w:tc>
@@ -1446,6 +1320,7 @@
                 <w:sz w:val="22"/>
                 <w:szCs w:val="22"/>
               </w:rPr>
+              <w:lastRenderedPageBreak/>
               <w:t>Boolean</w:t>
             </w:r>
           </w:p>
@@ -1695,7 +1570,6 @@
                 <w:sz w:val="22"/>
                 <w:szCs w:val="22"/>
               </w:rPr>
-              <w:lastRenderedPageBreak/>
               <w:t>DMU_manuscript_file</w:t>
             </w:r>
           </w:p>
@@ -1838,6 +1712,7 @@
         <w:pStyle w:val="Heading3"/>
       </w:pPr>
       <w:r>
+        <w:lastRenderedPageBreak/>
         <w:t xml:space="preserve">Significant dependencies: </w:t>
       </w:r>
     </w:p>
@@ -2166,7 +2041,6 @@
                 <w:sz w:val="22"/>
                 <w:szCs w:val="22"/>
               </w:rPr>
-              <w:lastRenderedPageBreak/>
               <w:t>Parameter</w:t>
             </w:r>
           </w:p>
@@ -2348,6 +2222,7 @@
                 <w:sz w:val="22"/>
                 <w:szCs w:val="22"/>
               </w:rPr>
+              <w:lastRenderedPageBreak/>
               <w:t>Key_Value_file</w:t>
             </w:r>
           </w:p>
@@ -2656,18 +2531,18 @@
         </w:rPr>
       </w:pPr>
       <w:r>
+        <w:t>This file can also be created and edited with a spreadsheet program (e.g., LibreOffice Calc, Microsoft Excel), saving as a .csv file and setting the delimiter to “|”.</w:t>
+      </w:r>
+    </w:p>
+    <w:p>
+      <w:pPr>
+        <w:pStyle w:val="BodyText"/>
+      </w:pPr>
+      <w:r>
+        <w:rPr>
+          <w:b/>
+        </w:rPr>
         <w:lastRenderedPageBreak/>
-        <w:t>This file can also be created and edited with a spreadsheet program (e.g., LibreOffice Calc, Microsoft Excel), saving as a .csv file and setting the delimiter to “|”.</w:t>
-      </w:r>
-    </w:p>
-    <w:p>
-      <w:pPr>
-        <w:pStyle w:val="BodyText"/>
-      </w:pPr>
-      <w:r>
-        <w:rPr>
-          <w:b/>
-        </w:rPr>
         <w:t>Attribute By Key Values</w:t>
       </w:r>
       <w:r>
@@ -3103,7 +2978,6 @@
                 <w:sz w:val="22"/>
                 <w:szCs w:val="22"/>
               </w:rPr>
-              <w:lastRenderedPageBreak/>
               <w:t>Spatial_reference_system</w:t>
             </w:r>
           </w:p>
@@ -3182,6 +3056,7 @@
                 <w:sz w:val="22"/>
                 <w:szCs w:val="22"/>
               </w:rPr>
+              <w:lastRenderedPageBreak/>
               <w:t xml:space="preserve">Optional_feature_classes__tables__ and_feature_datasets (Optional) </w:t>
             </w:r>
           </w:p>
@@ -3624,7 +3499,7 @@
                 <w:sz w:val="22"/>
                 <w:szCs w:val="22"/>
               </w:rPr>
-              <w:t xml:space="preserve">If checked, adds LTYPE field to ContactsAndFaults and GeologicLines and adds PTTYPE field to </w:t>
+              <w:t xml:space="preserve">If checked, adds LTYPE field to ContactsAndFaults and GeologicLines and adds PTTYPE field to OrientationPoints. Useful for digitizing purposes, or for </w:t>
             </w:r>
             <w:r>
               <w:rPr>
@@ -3634,7 +3509,7 @@
                 <w:szCs w:val="22"/>
               </w:rPr>
               <w:lastRenderedPageBreak/>
-              <w:t>OrientationPoints. Useful for digitizing purposes, or for ingesting ALACARTE-style data sets. Default is unchecked.</w:t>
+              <w:t>ingesting ALACARTE-style data sets. Default is unchecked.</w:t>
             </w:r>
           </w:p>
           <w:p>
@@ -3977,14 +3852,14 @@
         <w:rPr>
           <w:lang w:eastAsia="en-US"/>
         </w:rPr>
-        <w:t xml:space="preserve">Arcs are IDENTITYed with MapUnitPolys to ascertain their bounding MapUnits. If 2 arcs meet at a node and have identical values for attributes Type, IsConcealed, ExistenceConfidence, </w:t>
+        <w:t xml:space="preserve">Arcs are IDENTITYed with MapUnitPolys to ascertain their bounding MapUnits. If 2 arcs meet at a node and have identical values for attributes Type, IsConcealed, ExistenceConfidence, IdentityConfidence, LocationConfidenceMeters, DataSourceID, Label, </w:t>
       </w:r>
       <w:r>
         <w:rPr>
           <w:lang w:eastAsia="en-US"/>
         </w:rPr>
         <w:lastRenderedPageBreak/>
-        <w:t>IdentityConfidence, LocationConfidenceMeters, DataSourceID, Label, and Notes, they are merged.</w:t>
+        <w:t>and Notes, they are merged.</w:t>
       </w:r>
       <w:r>
         <w:rPr>
@@ -4093,9 +3968,9 @@
         <w:tblLook w:val="04A0" w:firstRow="1" w:lastRow="0" w:firstColumn="1" w:lastColumn="0" w:noHBand="0" w:noVBand="1"/>
       </w:tblPr>
       <w:tblGrid>
-        <w:gridCol w:w="3024"/>
-        <w:gridCol w:w="4996"/>
-        <w:gridCol w:w="2031"/>
+        <w:gridCol w:w="2817"/>
+        <w:gridCol w:w="4650"/>
+        <w:gridCol w:w="1893"/>
       </w:tblGrid>
       <w:tr>
         <w:trPr>
@@ -4461,6 +4336,7 @@
         </w:numPr>
       </w:pPr>
       <w:r>
+        <w:lastRenderedPageBreak/>
         <w:t xml:space="preserve">&lt;g&gt; ... &lt;/g&gt; </w:t>
       </w:r>
       <w:r>
@@ -4477,7 +4353,6 @@
         </w:numPr>
       </w:pPr>
       <w:r>
-        <w:lastRenderedPageBreak/>
         <w:t>&lt;sup&gt;...&lt;/sup&gt; superscript</w:t>
       </w:r>
     </w:p>
@@ -5405,7 +5280,11 @@
         <w:spacing w:before="0" w:after="283"/>
       </w:pPr>
       <w:r>
-        <w:t xml:space="preserve">This script addresses challenges 2, 3, 4, and 5. Entity descriptions and entity-attribute information are supplied from the NCGMP09 documentation and the information contained within geodatabase tables DescriptionOfMapUnits, Glossary, and DataSources. You complete a single master metadata record (that for GeologicMap) and other metadata records are constructed by the script. The composite nature of the database is briefly described in a Supplemental Information statement that resides within the Description branch of Identifying Information. Because construction of metadata is scripted AND final records are passed through ArcGIS, they should be formally correct, though you might check this with the mp data parser. </w:t>
+        <w:t xml:space="preserve">This script addresses challenges 2, 3, 4, and 5. Entity descriptions and entity-attribute information are supplied from the NCGMP09 documentation and the information contained within geodatabase tables DescriptionOfMapUnits, Glossary, and DataSources. You complete a single master metadata record (that for GeologicMap) and other metadata records are constructed by the script. The composite nature of the database is briefly described in a Supplemental Information statement that resides within the Description branch of Identifying Information. </w:t>
+      </w:r>
+      <w:r>
+        <w:lastRenderedPageBreak/>
+        <w:t xml:space="preserve">Because construction of metadata is scripted AND final records are passed through ArcGIS, they should be formally correct, though you might check this with the mp data parser. </w:t>
       </w:r>
     </w:p>
     <w:p>
@@ -5422,7 +5301,6 @@
         <w:pStyle w:val="ListBullet"/>
       </w:pPr>
       <w:r>
-        <w:lastRenderedPageBreak/>
         <w:t>Run script Validate Database to ensure that the database is complete and there are no missing DMU, Glossary, or DataSources entries.</w:t>
       </w:r>
     </w:p>
@@ -5708,7 +5586,17 @@
                 <w:sz w:val="22"/>
                 <w:szCs w:val="22"/>
               </w:rPr>
-              <w:t xml:space="preserve">Optional: file with extensions to definitions given in GeMS_Definitions.py. Useful for persistent entity and field descriptions, amongst other things. See file my_GeMSDefinitions.py, in Scripts directory of GeMS toolbox, for an example and further directions. </w:t>
+              <w:t xml:space="preserve">Optional: file with extensions to definitions given in GeMS_Definitions.py. Useful for persistent entity and field descriptions, amongst other things. See file </w:t>
+            </w:r>
+            <w:r>
+              <w:rPr>
+                <w:rFonts w:ascii="Calibri" w:hAnsi="Calibri"/>
+                <w:color w:val="000000"/>
+                <w:sz w:val="22"/>
+                <w:szCs w:val="22"/>
+              </w:rPr>
+              <w:lastRenderedPageBreak/>
+              <w:t xml:space="preserve">my_GeMSDefinitions.py, in Scripts directory of GeMS toolbox, for an example and further directions. </w:t>
             </w:r>
           </w:p>
         </w:tc>
@@ -5733,6 +5621,7 @@
                 <w:sz w:val="22"/>
                 <w:szCs w:val="22"/>
               </w:rPr>
+              <w:lastRenderedPageBreak/>
               <w:t>File</w:t>
             </w:r>
           </w:p>
@@ -5831,9 +5720,9 @@
         <w:tblLook w:val="04A0" w:firstRow="1" w:lastRow="0" w:firstColumn="1" w:lastColumn="0" w:noHBand="0" w:noVBand="1"/>
       </w:tblPr>
       <w:tblGrid>
-        <w:gridCol w:w="3024"/>
-        <w:gridCol w:w="4996"/>
-        <w:gridCol w:w="2031"/>
+        <w:gridCol w:w="2817"/>
+        <w:gridCol w:w="4650"/>
+        <w:gridCol w:w="1893"/>
       </w:tblGrid>
       <w:tr>
         <w:trPr>
@@ -6246,6 +6135,7 @@
           <w:szCs w:val="24"/>
           <w:lang w:val="en"/>
         </w:rPr>
+        <w:lastRenderedPageBreak/>
         <w:t>IDENTITYs the new MapUnitPolys with a temporary copy of the old MapUnitPolys. Any polygons--or fragments of polygons--that have changed their MapUnit are saved in feature class edit_ChangedPolys</w:t>
       </w:r>
     </w:p>
@@ -6264,7 +6154,6 @@
         <w:ind w:left="1080"/>
       </w:pPr>
       <w:r>
-        <w:lastRenderedPageBreak/>
         <w:t>When used within ArcMap, selecting a MapUnitPolys layer will cause the data source of the layer to be changed to the newly created polygon feature class.with no change in customization.</w:t>
       </w:r>
     </w:p>
@@ -6843,7 +6732,17 @@
                 <w:sz w:val="22"/>
                 <w:szCs w:val="22"/>
               </w:rPr>
-              <w:t xml:space="preserve">An optional point feature class with attribute MapUnit (and perhaps other attributes), which may used to label polygons. Familiar to those who used workstation ArcInfo, in which such features were necessary. ArcGIS does not _require_ label points; polygons can be created and attributed without them. </w:t>
+              <w:t xml:space="preserve">An optional point feature class with attribute MapUnit (and perhaps other attributes), which may used to </w:t>
+            </w:r>
+            <w:r>
+              <w:rPr>
+                <w:rFonts w:ascii="Calibri" w:hAnsi="Calibri"/>
+                <w:color w:val="000000"/>
+                <w:sz w:val="22"/>
+                <w:szCs w:val="22"/>
+              </w:rPr>
+              <w:lastRenderedPageBreak/>
+              <w:t xml:space="preserve">label polygons. Familiar to those who used workstation ArcInfo, in which such features were necessary. ArcGIS does not _require_ label points; polygons can be created and attributed without them. </w:t>
             </w:r>
           </w:p>
         </w:tc>
@@ -6868,6 +6767,7 @@
                 <w:sz w:val="22"/>
                 <w:szCs w:val="22"/>
               </w:rPr>
+              <w:lastRenderedPageBreak/>
               <w:t>Feature Class</w:t>
             </w:r>
           </w:p>
@@ -6886,7 +6786,6 @@
         </w:rPr>
       </w:pPr>
       <w:r>
-        <w:lastRenderedPageBreak/>
         <w:t xml:space="preserve">Make Topology   </w:t>
       </w:r>
       <w:r>
@@ -6904,20 +6803,491 @@
       <w:pPr>
         <w:pStyle w:val="BodyText"/>
         <w:rPr>
-          <w:lang w:val="en" w:eastAsia="en-US"/>
-        </w:rPr>
-      </w:pPr>
-      <w:r>
-        <w:rPr>
-          <w:lang w:val="en" w:eastAsia="en-US"/>
-        </w:rPr>
-        <w:t xml:space="preserve">Creates and validates a topology feature class within an GeMS-style feature dataset. The new topology class is named GeologicMap_Topology (for the GeologicMap feature class) or xxx_Topology (for all other feature classes, where xxx is the prefix for the ContactsAndFaults-equivalent feature class within that feature dataset). Any existing topology with this name will be deleted. Dataset should contain feature classes xxxContactsAndFaults and xxxMapUnitPolys (where xxx may be null). </w:t>
-      </w:r>
-    </w:p>
+          <w:lang w:val="en"/>
+        </w:rPr>
+      </w:pPr>
+      <w:r>
+        <w:rPr>
+          <w:lang w:val="en"/>
+        </w:rPr>
+        <w:t xml:space="preserve">Creates and validates a topology feature class within an GeMS-style feature dataset. The new topology class is named GeologicMap_Topology (for the GeologicMap feature class) or xxx_Topology (for all other feature classes, where xxx is the prefix for the ContactsAndFaults-equivalent feature class within that feature dataset). Any existing topology with this name will be deleted. The input feature dataset should contain feature classes xxxContactsAndFaults and xxxMapUnitPolys (where xxx may be null). </w:t>
+      </w:r>
+    </w:p>
+    <w:p>
+      <w:pPr>
+        <w:pStyle w:val="BodyText"/>
+        <w:rPr>
+          <w:lang w:val="en"/>
+        </w:rPr>
+      </w:pPr>
+      <w:r>
+        <w:rPr>
+          <w:lang w:val="en"/>
+        </w:rPr>
+        <w:t>Esri topology rules applied are:</w:t>
+      </w:r>
+    </w:p>
+    <w:p>
+      <w:pPr>
+        <w:pStyle w:val="BodyText"/>
+        <w:spacing w:line="240" w:lineRule="auto"/>
+        <w:ind w:left="1440"/>
+        <w:rPr>
+          <w:lang w:val="en"/>
+        </w:rPr>
+      </w:pPr>
+      <w:r>
+        <w:rPr>
+          <w:lang w:val="en"/>
+        </w:rPr>
+        <w:t>Must Not Overlap (Line)</w:t>
+      </w:r>
+    </w:p>
+    <w:p>
+      <w:pPr>
+        <w:pStyle w:val="BodyText"/>
+        <w:spacing w:line="240" w:lineRule="auto"/>
+        <w:ind w:left="1440"/>
+        <w:rPr>
+          <w:lang w:val="en"/>
+        </w:rPr>
+      </w:pPr>
+      <w:r>
+        <w:rPr>
+          <w:lang w:val="en"/>
+        </w:rPr>
+        <w:t>Must Not Self-Overlap (Line)</w:t>
+      </w:r>
+    </w:p>
+    <w:p>
+      <w:pPr>
+        <w:pStyle w:val="BodyText"/>
+        <w:spacing w:line="240" w:lineRule="auto"/>
+        <w:ind w:left="1440"/>
+        <w:rPr>
+          <w:lang w:val="en"/>
+        </w:rPr>
+      </w:pPr>
+      <w:r>
+        <w:rPr>
+          <w:lang w:val="en"/>
+        </w:rPr>
+        <w:t>Must Not Self-Intersect (Line)</w:t>
+      </w:r>
+    </w:p>
+    <w:p>
+      <w:pPr>
+        <w:pStyle w:val="BodyText"/>
+        <w:spacing w:line="240" w:lineRule="auto"/>
+        <w:ind w:left="1440"/>
+        <w:rPr>
+          <w:lang w:val="en"/>
+        </w:rPr>
+      </w:pPr>
+      <w:r>
+        <w:rPr>
+          <w:lang w:val="en"/>
+        </w:rPr>
+        <w:t>Must Be Single Part (Line)</w:t>
+      </w:r>
+    </w:p>
+    <w:p>
+      <w:pPr>
+        <w:pStyle w:val="BodyText"/>
+        <w:spacing w:line="240" w:lineRule="auto"/>
+        <w:ind w:left="1440"/>
+        <w:rPr>
+          <w:lang w:val="en"/>
+        </w:rPr>
+      </w:pPr>
+      <w:r>
+        <w:rPr>
+          <w:lang w:val="en"/>
+        </w:rPr>
+        <w:t>Must Not Have Dangles (Line)</w:t>
+      </w:r>
+    </w:p>
+    <w:p>
+      <w:pPr>
+        <w:pStyle w:val="BodyText"/>
+        <w:spacing w:line="240" w:lineRule="auto"/>
+        <w:ind w:left="1440"/>
+        <w:rPr>
+          <w:lang w:val="en"/>
+        </w:rPr>
+      </w:pPr>
+      <w:r>
+        <w:rPr>
+          <w:lang w:val="en"/>
+        </w:rPr>
+        <w:t>Must Not Overlap (Area)</w:t>
+      </w:r>
+    </w:p>
+    <w:p>
+      <w:pPr>
+        <w:pStyle w:val="BodyText"/>
+        <w:spacing w:line="240" w:lineRule="auto"/>
+        <w:ind w:left="1440"/>
+        <w:rPr>
+          <w:lang w:val="en"/>
+        </w:rPr>
+      </w:pPr>
+      <w:r>
+        <w:rPr>
+          <w:lang w:val="en"/>
+        </w:rPr>
+        <w:t>Must Not Have Gaps (Area)</w:t>
+      </w:r>
+    </w:p>
+    <w:p>
+      <w:pPr>
+        <w:pStyle w:val="BodyText"/>
+        <w:ind w:left="1440"/>
+        <w:rPr>
+          <w:lang w:val="en"/>
+        </w:rPr>
+      </w:pPr>
+      <w:r>
+        <w:rPr>
+          <w:lang w:val="en"/>
+        </w:rPr>
+        <w:t>Boundary Must Be Covered By (Area-Line)</w:t>
+      </w:r>
+    </w:p>
+    <w:p>
+      <w:pPr>
+        <w:spacing w:after="0"/>
+        <w:rPr>
+          <w:rFonts w:ascii="Verdana" w:hAnsi="Verdana"/>
+          <w:color w:val="000020"/>
+          <w:sz w:val="19"/>
+          <w:szCs w:val="19"/>
+          <w:lang w:val="en"/>
+        </w:rPr>
+      </w:pPr>
+    </w:p>
+    <w:tbl>
+      <w:tblPr>
+        <w:tblW w:w="5000" w:type="pct"/>
+        <w:tblCellSpacing w:w="15" w:type="dxa"/>
+        <w:tblCellMar>
+          <w:top w:w="38" w:type="dxa"/>
+          <w:left w:w="38" w:type="dxa"/>
+          <w:bottom w:w="38" w:type="dxa"/>
+          <w:right w:w="38" w:type="dxa"/>
+        </w:tblCellMar>
+        <w:tblLook w:val="04A0" w:firstRow="1" w:lastRow="0" w:firstColumn="1" w:lastColumn="0" w:noHBand="0" w:noVBand="1"/>
+      </w:tblPr>
+      <w:tblGrid>
+        <w:gridCol w:w="2817"/>
+        <w:gridCol w:w="4650"/>
+        <w:gridCol w:w="1893"/>
+      </w:tblGrid>
+      <w:tr>
+        <w:trPr>
+          <w:tblCellSpacing w:w="15" w:type="dxa"/>
+        </w:trPr>
+        <w:tc>
+          <w:tcPr>
+            <w:tcW w:w="1482" w:type="pct"/>
+            <w:shd w:val="clear" w:color="auto" w:fill="DDDDDD"/>
+            <w:vAlign w:val="bottom"/>
+            <w:hideMark/>
+          </w:tcPr>
+          <w:p>
+            <w:pPr>
+              <w:rPr>
+                <w:rFonts w:ascii="Verdana" w:hAnsi="Verdana"/>
+                <w:b/>
+                <w:bCs/>
+                <w:color w:val="000020"/>
+                <w:sz w:val="22"/>
+                <w:szCs w:val="22"/>
+              </w:rPr>
+            </w:pPr>
+            <w:r>
+              <w:rPr>
+                <w:rFonts w:ascii="Verdana" w:hAnsi="Verdana"/>
+                <w:b/>
+                <w:bCs/>
+                <w:color w:val="000020"/>
+                <w:sz w:val="22"/>
+                <w:szCs w:val="22"/>
+              </w:rPr>
+              <w:t>Parameter</w:t>
+            </w:r>
+          </w:p>
+        </w:tc>
+        <w:tc>
+          <w:tcPr>
+            <w:tcW w:w="2470" w:type="pct"/>
+            <w:shd w:val="clear" w:color="auto" w:fill="DDDDDD"/>
+            <w:vAlign w:val="bottom"/>
+            <w:hideMark/>
+          </w:tcPr>
+          <w:p>
+            <w:pPr>
+              <w:rPr>
+                <w:rFonts w:ascii="Verdana" w:hAnsi="Verdana"/>
+                <w:b/>
+                <w:bCs/>
+                <w:color w:val="000020"/>
+                <w:sz w:val="22"/>
+                <w:szCs w:val="22"/>
+              </w:rPr>
+            </w:pPr>
+            <w:r>
+              <w:rPr>
+                <w:rFonts w:ascii="Verdana" w:hAnsi="Verdana"/>
+                <w:b/>
+                <w:bCs/>
+                <w:color w:val="000020"/>
+                <w:sz w:val="22"/>
+                <w:szCs w:val="22"/>
+              </w:rPr>
+              <w:t>Explanation</w:t>
+            </w:r>
+          </w:p>
+        </w:tc>
+        <w:tc>
+          <w:tcPr>
+            <w:tcW w:w="988" w:type="pct"/>
+            <w:shd w:val="clear" w:color="auto" w:fill="DDDDDD"/>
+            <w:vAlign w:val="bottom"/>
+            <w:hideMark/>
+          </w:tcPr>
+          <w:p>
+            <w:pPr>
+              <w:rPr>
+                <w:rFonts w:ascii="Verdana" w:hAnsi="Verdana"/>
+                <w:b/>
+                <w:bCs/>
+                <w:color w:val="000020"/>
+                <w:sz w:val="22"/>
+                <w:szCs w:val="22"/>
+              </w:rPr>
+            </w:pPr>
+            <w:r>
+              <w:rPr>
+                <w:rFonts w:ascii="Verdana" w:hAnsi="Verdana"/>
+                <w:b/>
+                <w:bCs/>
+                <w:color w:val="000020"/>
+                <w:sz w:val="22"/>
+                <w:szCs w:val="22"/>
+              </w:rPr>
+              <w:t>Data Type</w:t>
+            </w:r>
+          </w:p>
+        </w:tc>
+      </w:tr>
+      <w:tr>
+        <w:trPr>
+          <w:tblCellSpacing w:w="15" w:type="dxa"/>
+        </w:trPr>
+        <w:tc>
+          <w:tcPr>
+            <w:tcW w:w="0" w:type="auto"/>
+            <w:shd w:val="clear" w:color="auto" w:fill="EEEEEE"/>
+            <w:hideMark/>
+          </w:tcPr>
+          <w:p>
+            <w:pPr>
+              <w:rPr>
+                <w:rFonts w:ascii="Verdana" w:hAnsi="Verdana"/>
+                <w:color w:val="000000"/>
+                <w:sz w:val="22"/>
+                <w:szCs w:val="22"/>
+              </w:rPr>
+            </w:pPr>
+            <w:r>
+              <w:rPr>
+                <w:rFonts w:ascii="Verdana" w:hAnsi="Verdana"/>
+                <w:color w:val="000000"/>
+                <w:sz w:val="22"/>
+                <w:szCs w:val="22"/>
+              </w:rPr>
+              <w:t>Input_feature_dataset</w:t>
+            </w:r>
+          </w:p>
+        </w:tc>
+        <w:tc>
+          <w:tcPr>
+            <w:tcW w:w="0" w:type="auto"/>
+            <w:shd w:val="clear" w:color="auto" w:fill="EEEEEE"/>
+            <w:hideMark/>
+          </w:tcPr>
+          <w:p>
+            <w:pPr>
+              <w:pStyle w:val="NormalWeb"/>
+              <w:rPr>
+                <w:rFonts w:ascii="Verdana" w:hAnsi="Verdana"/>
+                <w:color w:val="000000"/>
+                <w:sz w:val="22"/>
+                <w:szCs w:val="22"/>
+              </w:rPr>
+            </w:pPr>
+          </w:p>
+        </w:tc>
+        <w:tc>
+          <w:tcPr>
+            <w:tcW w:w="0" w:type="auto"/>
+            <w:shd w:val="clear" w:color="auto" w:fill="EEEEEE"/>
+            <w:hideMark/>
+          </w:tcPr>
+          <w:p>
+            <w:pPr>
+              <w:rPr>
+                <w:rFonts w:ascii="Verdana" w:hAnsi="Verdana"/>
+                <w:color w:val="000000"/>
+                <w:sz w:val="22"/>
+                <w:szCs w:val="22"/>
+              </w:rPr>
+            </w:pPr>
+            <w:r>
+              <w:rPr>
+                <w:rFonts w:ascii="Verdana" w:hAnsi="Verdana"/>
+                <w:color w:val="000000"/>
+                <w:sz w:val="22"/>
+                <w:szCs w:val="22"/>
+              </w:rPr>
+              <w:t>Dataset</w:t>
+            </w:r>
+          </w:p>
+        </w:tc>
+      </w:tr>
+      <w:tr>
+        <w:trPr>
+          <w:tblCellSpacing w:w="15" w:type="dxa"/>
+        </w:trPr>
+        <w:tc>
+          <w:tcPr>
+            <w:tcW w:w="0" w:type="auto"/>
+            <w:shd w:val="clear" w:color="auto" w:fill="EEEEEE"/>
+            <w:hideMark/>
+          </w:tcPr>
+          <w:p>
+            <w:pPr>
+              <w:rPr>
+                <w:rFonts w:ascii="Verdana" w:hAnsi="Verdana"/>
+                <w:color w:val="000000"/>
+                <w:sz w:val="22"/>
+                <w:szCs w:val="22"/>
+              </w:rPr>
+            </w:pPr>
+            <w:r>
+              <w:rPr>
+                <w:rFonts w:ascii="Verdana" w:hAnsi="Verdana"/>
+                <w:color w:val="000000"/>
+                <w:sz w:val="22"/>
+                <w:szCs w:val="22"/>
+              </w:rPr>
+              <w:t>use_MUP_rules</w:t>
+            </w:r>
+          </w:p>
+        </w:tc>
+        <w:tc>
+          <w:tcPr>
+            <w:tcW w:w="0" w:type="auto"/>
+            <w:shd w:val="clear" w:color="auto" w:fill="EEEEEE"/>
+            <w:hideMark/>
+          </w:tcPr>
+          <w:p>
+            <w:pPr>
+              <w:pStyle w:val="NormalWeb"/>
+              <w:rPr>
+                <w:rFonts w:ascii="Verdana" w:hAnsi="Verdana"/>
+                <w:color w:val="000000"/>
+                <w:sz w:val="22"/>
+                <w:szCs w:val="22"/>
+              </w:rPr>
+            </w:pPr>
+            <w:r>
+              <w:rPr>
+                <w:rFonts w:ascii="Verdana" w:hAnsi="Verdana"/>
+                <w:color w:val="000000"/>
+                <w:sz w:val="22"/>
+                <w:szCs w:val="22"/>
+              </w:rPr>
+              <w:t xml:space="preserve">Default = checked. </w:t>
+            </w:r>
+          </w:p>
+          <w:p>
+            <w:pPr>
+              <w:pStyle w:val="NormalWeb"/>
+              <w:rPr>
+                <w:rFonts w:ascii="Verdana" w:hAnsi="Verdana"/>
+                <w:color w:val="000000"/>
+                <w:sz w:val="22"/>
+                <w:szCs w:val="22"/>
+              </w:rPr>
+            </w:pPr>
+            <w:r>
+              <w:rPr>
+                <w:rFonts w:ascii="Verdana" w:hAnsi="Verdana"/>
+                <w:color w:val="000000"/>
+                <w:sz w:val="22"/>
+                <w:szCs w:val="22"/>
+              </w:rPr>
+              <w:t xml:space="preserve">If checked, adds rules that involve MapUnitPolys feature class (no gaps, no overlaps, boundaries must be covered by ContactsAndFaults). </w:t>
+            </w:r>
+          </w:p>
+          <w:p>
+            <w:pPr>
+              <w:pStyle w:val="NormalWeb"/>
+              <w:rPr>
+                <w:rFonts w:ascii="Verdana" w:hAnsi="Verdana"/>
+                <w:color w:val="000000"/>
+                <w:sz w:val="22"/>
+                <w:szCs w:val="22"/>
+              </w:rPr>
+            </w:pPr>
+            <w:r>
+              <w:rPr>
+                <w:rFonts w:ascii="Verdana" w:hAnsi="Verdana"/>
+                <w:color w:val="000000"/>
+                <w:sz w:val="22"/>
+                <w:szCs w:val="22"/>
+              </w:rPr>
+              <w:lastRenderedPageBreak/>
+              <w:t xml:space="preserve">In some cases it is useful to build a topology that does not incorporate MapUnitPolys, largely so that this topology need not be deleted before (re)making polygons. </w:t>
+            </w:r>
+          </w:p>
+        </w:tc>
+        <w:tc>
+          <w:tcPr>
+            <w:tcW w:w="0" w:type="auto"/>
+            <w:shd w:val="clear" w:color="auto" w:fill="EEEEEE"/>
+            <w:hideMark/>
+          </w:tcPr>
+          <w:p>
+            <w:pPr>
+              <w:rPr>
+                <w:rFonts w:ascii="Verdana" w:hAnsi="Verdana"/>
+                <w:color w:val="000000"/>
+                <w:sz w:val="22"/>
+                <w:szCs w:val="22"/>
+              </w:rPr>
+            </w:pPr>
+            <w:r>
+              <w:rPr>
+                <w:rFonts w:ascii="Verdana" w:hAnsi="Verdana"/>
+                <w:color w:val="000000"/>
+                <w:sz w:val="22"/>
+                <w:szCs w:val="22"/>
+              </w:rPr>
+              <w:lastRenderedPageBreak/>
+              <w:t>Boolean</w:t>
+            </w:r>
+          </w:p>
+        </w:tc>
+      </w:tr>
+    </w:tbl>
     <w:p>
       <w:pPr>
         <w:suppressAutoHyphens w:val="0"/>
         <w:spacing w:before="0" w:after="100" w:afterAutospacing="1"/>
+        <w:ind w:left="720"/>
         <w:rPr>
           <w:color w:val="000020"/>
           <w:sz w:val="24"/>
@@ -6925,215 +7295,6 @@
           <w:lang w:val="en" w:eastAsia="en-US"/>
         </w:rPr>
       </w:pPr>
-      <w:r>
-        <w:rPr>
-          <w:color w:val="000020"/>
-          <w:sz w:val="24"/>
-          <w:szCs w:val="24"/>
-          <w:lang w:val="en" w:eastAsia="en-US"/>
-        </w:rPr>
-        <w:t>Topology rules applied are:</w:t>
-      </w:r>
-    </w:p>
-    <w:p>
-      <w:pPr>
-        <w:numPr>
-          <w:ilvl w:val="0"/>
-          <w:numId w:val="26"/>
-        </w:numPr>
-        <w:suppressAutoHyphens w:val="0"/>
-        <w:spacing w:before="0" w:after="100" w:afterAutospacing="1"/>
-        <w:rPr>
-          <w:color w:val="000020"/>
-          <w:sz w:val="24"/>
-          <w:szCs w:val="24"/>
-          <w:lang w:val="en" w:eastAsia="en-US"/>
-        </w:rPr>
-      </w:pPr>
-      <w:r>
-        <w:rPr>
-          <w:color w:val="000020"/>
-          <w:sz w:val="24"/>
-          <w:szCs w:val="24"/>
-          <w:lang w:val="en" w:eastAsia="en-US"/>
-        </w:rPr>
-        <w:t>Must Not Overlap (Line)</w:t>
-      </w:r>
-    </w:p>
-    <w:p>
-      <w:pPr>
-        <w:numPr>
-          <w:ilvl w:val="0"/>
-          <w:numId w:val="26"/>
-        </w:numPr>
-        <w:suppressAutoHyphens w:val="0"/>
-        <w:spacing w:before="0" w:after="100" w:afterAutospacing="1"/>
-        <w:rPr>
-          <w:color w:val="000020"/>
-          <w:sz w:val="24"/>
-          <w:szCs w:val="24"/>
-          <w:lang w:val="en" w:eastAsia="en-US"/>
-        </w:rPr>
-      </w:pPr>
-      <w:r>
-        <w:rPr>
-          <w:color w:val="000020"/>
-          <w:sz w:val="24"/>
-          <w:szCs w:val="24"/>
-          <w:lang w:val="en" w:eastAsia="en-US"/>
-        </w:rPr>
-        <w:t>Must Not Self-Overlap (Line)</w:t>
-      </w:r>
-    </w:p>
-    <w:p>
-      <w:pPr>
-        <w:numPr>
-          <w:ilvl w:val="0"/>
-          <w:numId w:val="26"/>
-        </w:numPr>
-        <w:suppressAutoHyphens w:val="0"/>
-        <w:spacing w:before="0" w:after="100" w:afterAutospacing="1"/>
-        <w:rPr>
-          <w:color w:val="000020"/>
-          <w:sz w:val="24"/>
-          <w:szCs w:val="24"/>
-          <w:lang w:val="en" w:eastAsia="en-US"/>
-        </w:rPr>
-      </w:pPr>
-      <w:r>
-        <w:rPr>
-          <w:color w:val="000020"/>
-          <w:sz w:val="24"/>
-          <w:szCs w:val="24"/>
-          <w:lang w:val="en" w:eastAsia="en-US"/>
-        </w:rPr>
-        <w:t>Must Not Self-Intersect (Line)</w:t>
-      </w:r>
-    </w:p>
-    <w:p>
-      <w:pPr>
-        <w:numPr>
-          <w:ilvl w:val="0"/>
-          <w:numId w:val="26"/>
-        </w:numPr>
-        <w:suppressAutoHyphens w:val="0"/>
-        <w:spacing w:before="0" w:after="100" w:afterAutospacing="1"/>
-        <w:rPr>
-          <w:color w:val="000020"/>
-          <w:sz w:val="24"/>
-          <w:szCs w:val="24"/>
-          <w:lang w:val="en" w:eastAsia="en-US"/>
-        </w:rPr>
-      </w:pPr>
-      <w:r>
-        <w:rPr>
-          <w:color w:val="000020"/>
-          <w:sz w:val="24"/>
-          <w:szCs w:val="24"/>
-          <w:lang w:val="en" w:eastAsia="en-US"/>
-        </w:rPr>
-        <w:t>Must Be Single Part (Line)</w:t>
-      </w:r>
-    </w:p>
-    <w:p>
-      <w:pPr>
-        <w:numPr>
-          <w:ilvl w:val="0"/>
-          <w:numId w:val="26"/>
-        </w:numPr>
-        <w:suppressAutoHyphens w:val="0"/>
-        <w:spacing w:before="0" w:after="100" w:afterAutospacing="1"/>
-        <w:rPr>
-          <w:color w:val="000020"/>
-          <w:sz w:val="24"/>
-          <w:szCs w:val="24"/>
-          <w:lang w:val="en" w:eastAsia="en-US"/>
-        </w:rPr>
-      </w:pPr>
-      <w:r>
-        <w:rPr>
-          <w:color w:val="000020"/>
-          <w:sz w:val="24"/>
-          <w:szCs w:val="24"/>
-          <w:lang w:val="en" w:eastAsia="en-US"/>
-        </w:rPr>
-        <w:t>Must Not Have Dangles (Line)</w:t>
-      </w:r>
-    </w:p>
-    <w:p>
-      <w:pPr>
-        <w:numPr>
-          <w:ilvl w:val="0"/>
-          <w:numId w:val="26"/>
-        </w:numPr>
-        <w:suppressAutoHyphens w:val="0"/>
-        <w:spacing w:before="0" w:after="100" w:afterAutospacing="1"/>
-        <w:rPr>
-          <w:color w:val="000020"/>
-          <w:sz w:val="24"/>
-          <w:szCs w:val="24"/>
-          <w:lang w:val="en" w:eastAsia="en-US"/>
-        </w:rPr>
-      </w:pPr>
-      <w:r>
-        <w:rPr>
-          <w:color w:val="000020"/>
-          <w:sz w:val="24"/>
-          <w:szCs w:val="24"/>
-          <w:lang w:val="en" w:eastAsia="en-US"/>
-        </w:rPr>
-        <w:t>Must Not Overlap (Area)</w:t>
-      </w:r>
-    </w:p>
-    <w:p>
-      <w:pPr>
-        <w:numPr>
-          <w:ilvl w:val="0"/>
-          <w:numId w:val="26"/>
-        </w:numPr>
-        <w:suppressAutoHyphens w:val="0"/>
-        <w:spacing w:before="0" w:after="100" w:afterAutospacing="1"/>
-        <w:rPr>
-          <w:color w:val="000020"/>
-          <w:sz w:val="24"/>
-          <w:szCs w:val="24"/>
-          <w:lang w:val="en" w:eastAsia="en-US"/>
-        </w:rPr>
-      </w:pPr>
-      <w:r>
-        <w:rPr>
-          <w:color w:val="000020"/>
-          <w:sz w:val="24"/>
-          <w:szCs w:val="24"/>
-          <w:lang w:val="en" w:eastAsia="en-US"/>
-        </w:rPr>
-        <w:t>Must Not Have Gaps (Area)</w:t>
-      </w:r>
-    </w:p>
-    <w:p>
-      <w:pPr>
-        <w:numPr>
-          <w:ilvl w:val="0"/>
-          <w:numId w:val="26"/>
-        </w:numPr>
-        <w:suppressAutoHyphens w:val="0"/>
-        <w:spacing w:before="0" w:after="100" w:afterAutospacing="1"/>
-        <w:rPr>
-          <w:color w:val="000020"/>
-          <w:sz w:val="24"/>
-          <w:szCs w:val="24"/>
-          <w:lang w:val="en" w:eastAsia="en-US"/>
-        </w:rPr>
-      </w:pPr>
-      <w:r>
-        <w:rPr>
-          <w:color w:val="000020"/>
-          <w:sz w:val="24"/>
-          <w:szCs w:val="24"/>
-          <w:lang w:val="en" w:eastAsia="en-US"/>
-        </w:rPr>
-        <w:t>Boundary Must Be Covered By (Area-Line)</w:t>
-      </w:r>
     </w:p>
     <w:p>
       <w:pPr>
@@ -7421,7 +7582,6 @@
                 <w:sz w:val="22"/>
                 <w:szCs w:val="22"/>
               </w:rPr>
-              <w:lastRenderedPageBreak/>
               <w:t>SE_latitude</w:t>
             </w:r>
           </w:p>
@@ -7885,6 +8045,7 @@
                 <w:sz w:val="22"/>
                 <w:szCs w:val="22"/>
               </w:rPr>
+              <w:lastRenderedPageBreak/>
               <w:t>Double</w:t>
             </w:r>
           </w:p>
@@ -8420,7 +8581,6 @@
         <w:pStyle w:val="BodyText"/>
       </w:pPr>
       <w:r>
-        <w:lastRenderedPageBreak/>
         <w:t xml:space="preserve">Final ouput is written to feature dataset </w:t>
       </w:r>
       <w:r>
@@ -8462,6 +8622,7 @@
         <w:rPr>
           <w:lang w:val="en"/>
         </w:rPr>
+        <w:lastRenderedPageBreak/>
         <w:t xml:space="preserve">Polygons are projected to line segments that follow the topographic profile of the section line. Projected lines for MapUnitPolys (or any other polygon feature class that spans the entire section line) constitute the topographic profile. </w:t>
       </w:r>
     </w:p>
@@ -8800,7 +8961,6 @@
                 <w:sz w:val="22"/>
                 <w:szCs w:val="22"/>
               </w:rPr>
-              <w:lastRenderedPageBreak/>
               <w:t>Project_all_features_in_GeologicMap</w:t>
             </w:r>
           </w:p>
@@ -8847,6 +9007,7 @@
                 <w:sz w:val="22"/>
                 <w:szCs w:val="22"/>
               </w:rPr>
+              <w:lastRenderedPageBreak/>
               <w:t>If unchecked, you should specify which feature classes should be projected with the Feature_classes_to_Project parameter</w:t>
             </w:r>
           </w:p>
@@ -8872,6 +9033,7 @@
                 <w:sz w:val="22"/>
                 <w:szCs w:val="22"/>
               </w:rPr>
+              <w:lastRenderedPageBreak/>
               <w:t>Boolean</w:t>
             </w:r>
           </w:p>
@@ -9428,7 +9590,6 @@
                 <w:sz w:val="22"/>
                 <w:szCs w:val="22"/>
               </w:rPr>
-              <w:lastRenderedPageBreak/>
               <w:t>Suggested values are A, B, C, ... If the cross section has vertical exaggeration that is not 1, set the token to B5x, or C10x, or ...</w:t>
             </w:r>
           </w:p>
@@ -9454,7 +9615,6 @@
                 <w:sz w:val="22"/>
                 <w:szCs w:val="22"/>
               </w:rPr>
-              <w:lastRenderedPageBreak/>
               <w:t>String</w:t>
             </w:r>
           </w:p>
@@ -9560,6 +9720,7 @@
                 <w:sz w:val="22"/>
                 <w:szCs w:val="22"/>
               </w:rPr>
+              <w:lastRenderedPageBreak/>
               <w:t>Selection_distance</w:t>
             </w:r>
           </w:p>
@@ -10032,7 +10193,6 @@
         <w:rPr>
           <w:lang w:val="en"/>
         </w:rPr>
-        <w:lastRenderedPageBreak/>
         <w:t xml:space="preserve">Project Points to Cross Section  </w:t>
       </w:r>
       <w:r>
@@ -10098,7 +10258,14 @@
         <w:rPr>
           <w:lang w:val="en"/>
         </w:rPr>
-        <w:t xml:space="preserve"> projects points within a specified horizontal distance of a cross-section line into the vertical cross-section plane. Output is a feature class with attributes className_ID, ID, and DistanceFromSection. The source point feature class may then be joined to the output feature class--using ID and _ID as the join fields--to make the entire set of source featureclass attributes available. The cross-section line must be straight!</w:t>
+        <w:t xml:space="preserve"> projects points within a specified horizontal distance of a cross-section line into the vertical cross-section plane. Output is a feature class with attributes className_ID, ID, and DistanceFromSection. The source point feature class may then be joined </w:t>
+      </w:r>
+      <w:r>
+        <w:rPr>
+          <w:lang w:val="en"/>
+        </w:rPr>
+        <w:lastRenderedPageBreak/>
+        <w:t>to the output feature class--using ID and _ID as the join fields--to make the entire set of source featureclass attributes available. The cross-section line must be straight!</w:t>
       </w:r>
     </w:p>
     <w:p>
@@ -10841,7 +11008,6 @@
                 <w:sz w:val="22"/>
                 <w:szCs w:val="22"/>
               </w:rPr>
-              <w:lastRenderedPageBreak/>
               <w:t>Output_feature_dataset</w:t>
             </w:r>
           </w:p>
@@ -10868,7 +11034,17 @@
                 <w:sz w:val="22"/>
                 <w:szCs w:val="22"/>
               </w:rPr>
-              <w:t xml:space="preserve">Location of output data. Suggest use of one of the NCGMP09-defined feature datasets CrossSectionA, CrossSectionB, ... If appropriate feature dataset is not present, quit and run Create New Database tool to create empty cross-section feature datasets, which can then be copied and pasted into the existing map geodatabase. </w:t>
+              <w:t xml:space="preserve">Location of output data. Suggest use of one of the NCGMP09-defined feature datasets CrossSectionA, CrossSectionB, ... If appropriate feature dataset is not present, quit and run Create New Database tool to create empty cross-section feature datasets, which </w:t>
+            </w:r>
+            <w:r>
+              <w:rPr>
+                <w:rFonts w:ascii="Calibri" w:hAnsi="Calibri" w:cs="Calibri"/>
+                <w:color w:val="000000"/>
+                <w:sz w:val="22"/>
+                <w:szCs w:val="22"/>
+              </w:rPr>
+              <w:lastRenderedPageBreak/>
+              <w:t xml:space="preserve">can then be copied and pasted into the existing map geodatabase. </w:t>
             </w:r>
           </w:p>
         </w:tc>
@@ -10893,6 +11069,7 @@
                 <w:sz w:val="22"/>
                 <w:szCs w:val="22"/>
               </w:rPr>
+              <w:lastRenderedPageBreak/>
               <w:t>Feature Dataset</w:t>
             </w:r>
           </w:p>
@@ -11338,33 +11515,33 @@
         <w:rPr>
           <w:lang w:val="en" w:eastAsia="en-US"/>
         </w:rPr>
+        <w:t>Note that feat</w:t>
+      </w:r>
+      <w:r>
+        <w:rPr>
+          <w:lang w:val="en" w:eastAsia="en-US"/>
+        </w:rPr>
+        <w:t>ure classes that are not within</w:t>
+      </w:r>
+      <w:r>
+        <w:rPr>
+          <w:lang w:val="en" w:eastAsia="en-US"/>
+        </w:rPr>
+        <w:t xml:space="preserve"> a feature dataset are not processed. The USGS EGIS tools must be installed for this script to work. </w:t>
+      </w:r>
+    </w:p>
+    <w:p>
+      <w:pPr>
+        <w:pStyle w:val="BodyText"/>
+        <w:rPr>
+          <w:lang w:val="en" w:eastAsia="en-US"/>
+        </w:rPr>
+      </w:pPr>
+      <w:r>
+        <w:rPr>
+          <w:lang w:val="en" w:eastAsia="en-US"/>
+        </w:rPr>
         <w:lastRenderedPageBreak/>
-        <w:t>Note that feat</w:t>
-      </w:r>
-      <w:r>
-        <w:rPr>
-          <w:lang w:val="en" w:eastAsia="en-US"/>
-        </w:rPr>
-        <w:t>ure classes that are not within</w:t>
-      </w:r>
-      <w:r>
-        <w:rPr>
-          <w:lang w:val="en" w:eastAsia="en-US"/>
-        </w:rPr>
-        <w:t xml:space="preserve"> a feature dataset are not processed. The USGS EGIS tools must be installed for this script to work. </w:t>
-      </w:r>
-    </w:p>
-    <w:p>
-      <w:pPr>
-        <w:pStyle w:val="BodyText"/>
-        <w:rPr>
-          <w:lang w:val="en" w:eastAsia="en-US"/>
-        </w:rPr>
-      </w:pPr>
-      <w:r>
-        <w:rPr>
-          <w:lang w:val="en" w:eastAsia="en-US"/>
-        </w:rPr>
         <w:t>This script will leave the directory that hosts the geodatabase with a multitude of .xml metadata files</w:t>
       </w:r>
     </w:p>
@@ -11381,9 +11558,9 @@
         <w:tblLook w:val="04A0" w:firstRow="1" w:lastRow="0" w:firstColumn="1" w:lastColumn="0" w:noHBand="0" w:noVBand="1"/>
       </w:tblPr>
       <w:tblGrid>
-        <w:gridCol w:w="3024"/>
-        <w:gridCol w:w="4996"/>
-        <w:gridCol w:w="2031"/>
+        <w:gridCol w:w="2817"/>
+        <w:gridCol w:w="4650"/>
+        <w:gridCol w:w="1893"/>
       </w:tblGrid>
       <w:tr>
         <w:trPr>
@@ -11791,8 +11968,8 @@
       </w:tblPr>
       <w:tblGrid>
         <w:gridCol w:w="3108"/>
-        <w:gridCol w:w="4954"/>
-        <w:gridCol w:w="1989"/>
+        <w:gridCol w:w="4504"/>
+        <w:gridCol w:w="1748"/>
       </w:tblGrid>
       <w:tr>
         <w:trPr>
@@ -13362,9 +13539,9 @@
         <w:tblLook w:val="04A0" w:firstRow="1" w:lastRow="0" w:firstColumn="1" w:lastColumn="0" w:noHBand="0" w:noVBand="1"/>
       </w:tblPr>
       <w:tblGrid>
-        <w:gridCol w:w="3024"/>
-        <w:gridCol w:w="4996"/>
-        <w:gridCol w:w="2031"/>
+        <w:gridCol w:w="2817"/>
+        <w:gridCol w:w="4650"/>
+        <w:gridCol w:w="1893"/>
       </w:tblGrid>
       <w:tr>
         <w:trPr>
@@ -13926,6 +14103,7 @@
           <w:rFonts w:ascii="Courier New" w:hAnsi="Courier New" w:cs="Courier New"/>
           <w:sz w:val="20"/>
         </w:rPr>
+        <w:lastRenderedPageBreak/>
         <w:tab/>
         <w:t>lType = lType.upper()</w:t>
       </w:r>
@@ -13964,7 +14142,6 @@
           <w:rFonts w:ascii="Courier New" w:hAnsi="Courier New" w:cs="Courier New"/>
           <w:sz w:val="20"/>
         </w:rPr>
-        <w:lastRenderedPageBreak/>
         <w:tab/>
       </w:r>
       <w:r>
@@ -14660,6 +14837,7 @@
                 <w:sz w:val="22"/>
                 <w:szCs w:val="22"/>
               </w:rPr>
+              <w:lastRenderedPageBreak/>
               <w:t>Line_and_polygon_topology</w:t>
             </w:r>
           </w:p>
@@ -14711,7 +14889,6 @@
                 <w:sz w:val="18"/>
                 <w:szCs w:val="18"/>
               </w:rPr>
-              <w:lastRenderedPageBreak/>
               <w:t xml:space="preserve">Must Not Overlap (Line) </w:t>
             </w:r>
             <w:r>
@@ -15084,7 +15261,6 @@
                 <w:sz w:val="22"/>
                 <w:szCs w:val="22"/>
               </w:rPr>
-              <w:lastRenderedPageBreak/>
               <w:t>Boolean</w:t>
             </w:r>
           </w:p>
@@ -15244,16 +15420,8 @@
                 <w:sz w:val="22"/>
                 <w:szCs w:val="22"/>
               </w:rPr>
-              <w:t xml:space="preserve">There should be no pseudonodes (junctions between only two lines where both lines have same values for Type, LocationConfidenceMeters, ExistenceConfidence, IdentityConfidence, and DataSourceID). Nodes with two lines where </w:t>
-            </w:r>
-            <w:r>
-              <w:rPr>
-                <w:rFonts w:ascii="Calibri" w:hAnsi="Calibri" w:cs="Calibri"/>
-                <w:sz w:val="22"/>
-                <w:szCs w:val="22"/>
-              </w:rPr>
               <w:lastRenderedPageBreak/>
-              <w:t xml:space="preserve">the lines are identical—i.e., the line joins itself (forming a closed loop) are OK. </w:t>
+              <w:t xml:space="preserve">There should be no pseudonodes (junctions between only two lines where both lines have same values for Type, LocationConfidenceMeters, ExistenceConfidence, IdentityConfidence, and DataSourceID). Nodes with two lines where the lines are identical—i.e., the line joins itself (forming a closed loop) are OK. </w:t>
             </w:r>
           </w:p>
           <w:p>
@@ -15740,6 +15908,7 @@
                 <w:sz w:val="22"/>
                 <w:szCs w:val="22"/>
               </w:rPr>
+              <w:lastRenderedPageBreak/>
               <w:t xml:space="preserve">Identifying information for concealed lines that separate polygons with different MapUnit values and non-concealed contacts that separate polygons with identical MapUnit values is written to HTML tables </w:t>
             </w:r>
             <w:r>
@@ -15798,6 +15967,7 @@
                 <w:sz w:val="22"/>
                 <w:szCs w:val="22"/>
               </w:rPr>
+              <w:lastRenderedPageBreak/>
               <w:t>Boolean</w:t>
             </w:r>
           </w:p>
@@ -15824,7 +15994,6 @@
                 <w:sz w:val="22"/>
                 <w:szCs w:val="22"/>
               </w:rPr>
-              <w:lastRenderedPageBreak/>
               <w:t>Identify_duplicate_point_</w:t>
             </w:r>
             <w:r>
@@ -16561,6 +16730,7 @@
                 <w:sz w:val="22"/>
                 <w:szCs w:val="22"/>
               </w:rPr>
+              <w:lastRenderedPageBreak/>
               <w:t>force_exit_with_error</w:t>
             </w:r>
           </w:p>
@@ -17054,7 +17224,6 @@
         <w:ind w:left="1080"/>
       </w:pPr>
       <w:r>
-        <w:lastRenderedPageBreak/>
         <w:t xml:space="preserve">Schema errors: </w:t>
       </w:r>
     </w:p>
@@ -17199,6 +17368,7 @@
         <w:ind w:firstLine="0"/>
       </w:pPr>
       <w:r>
+        <w:lastRenderedPageBreak/>
         <w:t xml:space="preserve">Validate Database also inventories the database and reports the number of rows, fields, and field definitions for all tables and feature classes. For more information, check tail of file </w:t>
       </w:r>
       <w:r>
@@ -17373,7 +17543,6 @@
                 <w:sz w:val="22"/>
                 <w:szCs w:val="22"/>
               </w:rPr>
-              <w:lastRenderedPageBreak/>
               <w:t>Input_geodatabase</w:t>
             </w:r>
           </w:p>
@@ -17606,7 +17775,11 @@
         </w:rPr>
       </w:pPr>
       <w:r>
-        <w:t xml:space="preserve">Users of the database, or the author, can later re-calculate Type values and assign appropriate values of LocationConfidenceMeters. We suggest avoiding Type = “contact, queried” because this creates ambiguity about whether the contact is queried because ExistenceConfidence is uncertain, IdentityConfidence is uncertain, or both.  </w:t>
+        <w:t xml:space="preserve">Users of the database, or the author, can later re-calculate Type values and assign appropriate values of LocationConfidenceMeters. We suggest avoiding Type = “contact, queried” because </w:t>
+      </w:r>
+      <w:r>
+        <w:lastRenderedPageBreak/>
+        <w:t xml:space="preserve">this creates ambiguity about whether the contact is queried because ExistenceConfidence is uncertain, IdentityConfidence is uncertain, or both.  </w:t>
       </w:r>
     </w:p>
     <w:p>
@@ -17644,7 +17817,6 @@
         </w:numPr>
       </w:pPr>
       <w:r>
-        <w:lastRenderedPageBreak/>
         <w:t xml:space="preserve">Symbolize the in-process map according to values of LTYPE. Type, IsConcealed, LocationConfidenceMeters, ExistenceConfidence, IdentityConfidence, and Symbol attributes are left empty  </w:t>
       </w:r>
     </w:p>
@@ -17760,6 +17932,7 @@
         </w:numPr>
       </w:pPr>
       <w:r>
+        <w:lastRenderedPageBreak/>
         <w:t>by LTYPE (or Symbol), using the appropriate FGDC symbol</w:t>
       </w:r>
     </w:p>
@@ -17920,7 +18093,6 @@
           <w:sz w:val="22"/>
           <w:szCs w:val="22"/>
         </w:rPr>
-        <w:lastRenderedPageBreak/>
         <w:t>Unit:  Meters</w:t>
       </w:r>
     </w:p>
@@ -18184,10 +18356,9 @@
       </w:pPr>
     </w:p>
     <w:sectPr>
-      <w:footerReference w:type="default" r:id="rId13"/>
-      <w:footerReference w:type="first" r:id="rId14"/>
+      <w:footerReference w:type="default" r:id="rId14"/>
       <w:pgSz w:w="12240" w:h="15840"/>
-      <w:pgMar w:top="1440" w:right="864" w:bottom="1440" w:left="1325" w:header="720" w:footer="720" w:gutter="0"/>
+      <w:pgMar w:top="1440" w:right="1440" w:bottom="1440" w:left="1440" w:header="720" w:footer="720" w:gutter="0"/>
       <w:pgNumType w:start="1"/>
       <w:cols w:space="720"/>
       <w:docGrid w:linePitch="360"/>
@@ -18197,7 +18368,7 @@
 </file>
 
 <file path=word/comments.xml><?xml version="1.0" encoding="utf-8"?>
-<w:comments xmlns:wpc="http://schemas.microsoft.com/office/word/2010/wordprocessingCanvas" xmlns:mc="http://schemas.openxmlformats.org/markup-compatibility/2006" xmlns:o="urn:schemas-microsoft-com:office:office" xmlns:r="http://schemas.openxmlformats.org/officeDocument/2006/relationships" xmlns:m="http://schemas.openxmlformats.org/officeDocument/2006/math" xmlns:v="urn:schemas-microsoft-com:vml" xmlns:wp14="http://schemas.microsoft.com/office/word/2010/wordprocessingDrawing" xmlns:wp="http://schemas.openxmlformats.org/drawingml/2006/wordprocessingDrawing" xmlns:w10="urn:schemas-microsoft-com:office:word" xmlns:w="http://schemas.openxmlformats.org/wordprocessingml/2006/main" xmlns:w14="http://schemas.microsoft.com/office/word/2010/wordml" xmlns:w15="http://schemas.microsoft.com/office/word/2012/wordml" xmlns:wpg="http://schemas.microsoft.com/office/word/2010/wordprocessingGroup" xmlns:wpi="http://schemas.microsoft.com/office/word/2010/wordprocessingInk" xmlns:wne="http://schemas.microsoft.com/office/word/2006/wordml" xmlns:wps="http://schemas.microsoft.com/office/word/2010/wordprocessingShape" mc:Ignorable="w14 w15 wp14">
+<w:comments xmlns:wpc="http://schemas.microsoft.com/office/word/2010/wordprocessingCanvas" xmlns:cx="http://schemas.microsoft.com/office/drawing/2014/chartex" xmlns:cx1="http://schemas.microsoft.com/office/drawing/2015/9/8/chartex" xmlns:cx2="http://schemas.microsoft.com/office/drawing/2015/10/21/chartex" xmlns:cx3="http://schemas.microsoft.com/office/drawing/2016/5/9/chartex" xmlns:cx4="http://schemas.microsoft.com/office/drawing/2016/5/10/chartex" xmlns:cx5="http://schemas.microsoft.com/office/drawing/2016/5/11/chartex" xmlns:cx6="http://schemas.microsoft.com/office/drawing/2016/5/12/chartex" xmlns:cx7="http://schemas.microsoft.com/office/drawing/2016/5/13/chartex" xmlns:cx8="http://schemas.microsoft.com/office/drawing/2016/5/14/chartex" xmlns:mc="http://schemas.openxmlformats.org/markup-compatibility/2006" xmlns:aink="http://schemas.microsoft.com/office/drawing/2016/ink" xmlns:am3d="http://schemas.microsoft.com/office/drawing/2017/model3d" xmlns:o="urn:schemas-microsoft-com:office:office" xmlns:r="http://schemas.openxmlformats.org/officeDocument/2006/relationships" xmlns:m="http://schemas.openxmlformats.org/officeDocument/2006/math" xmlns:v="urn:schemas-microsoft-com:vml" xmlns:wp14="http://schemas.microsoft.com/office/word/2010/wordprocessingDrawing" xmlns:wp="http://schemas.openxmlformats.org/drawingml/2006/wordprocessingDrawing" xmlns:w10="urn:schemas-microsoft-com:office:word" xmlns:w="http://schemas.openxmlformats.org/wordprocessingml/2006/main" xmlns:w14="http://schemas.microsoft.com/office/word/2010/wordml" xmlns:w15="http://schemas.microsoft.com/office/word/2012/wordml" xmlns:w16cid="http://schemas.microsoft.com/office/word/2016/wordml/cid" xmlns:w16se="http://schemas.microsoft.com/office/word/2015/wordml/symex" xmlns:wpg="http://schemas.microsoft.com/office/word/2010/wordprocessingGroup" xmlns:wpi="http://schemas.microsoft.com/office/word/2010/wordprocessingInk" xmlns:wne="http://schemas.microsoft.com/office/word/2006/wordml" xmlns:wps="http://schemas.microsoft.com/office/word/2010/wordprocessingShape" mc:Ignorable="w14 w15 w16se w16cid wp14">
   <w:comment w:id="1" w:author="Ralph Haugerud PR" w:date="2017-09-02T17:53:00Z" w:initials="RHP">
     <w:p>
       <w:pPr>
@@ -18218,13 +18389,19 @@
 </file>
 
 <file path=word/commentsExtended.xml><?xml version="1.0" encoding="utf-8"?>
-<w15:commentsEx xmlns:wpc="http://schemas.microsoft.com/office/word/2010/wordprocessingCanvas" xmlns:mc="http://schemas.openxmlformats.org/markup-compatibility/2006" xmlns:o="urn:schemas-microsoft-com:office:office" xmlns:r="http://schemas.openxmlformats.org/officeDocument/2006/relationships" xmlns:m="http://schemas.openxmlformats.org/officeDocument/2006/math" xmlns:v="urn:schemas-microsoft-com:vml" xmlns:wp14="http://schemas.microsoft.com/office/word/2010/wordprocessingDrawing" xmlns:wp="http://schemas.openxmlformats.org/drawingml/2006/wordprocessingDrawing" xmlns:w10="urn:schemas-microsoft-com:office:word" xmlns:w="http://schemas.openxmlformats.org/wordprocessingml/2006/main" xmlns:w14="http://schemas.microsoft.com/office/word/2010/wordml" xmlns:w15="http://schemas.microsoft.com/office/word/2012/wordml" xmlns:wpg="http://schemas.microsoft.com/office/word/2010/wordprocessingGroup" xmlns:wpi="http://schemas.microsoft.com/office/word/2010/wordprocessingInk" xmlns:wne="http://schemas.microsoft.com/office/word/2006/wordml" xmlns:wps="http://schemas.microsoft.com/office/word/2010/wordprocessingShape" mc:Ignorable="w14 w15 wp14">
+<w15:commentsEx xmlns:wpc="http://schemas.microsoft.com/office/word/2010/wordprocessingCanvas" xmlns:cx="http://schemas.microsoft.com/office/drawing/2014/chartex" xmlns:cx1="http://schemas.microsoft.com/office/drawing/2015/9/8/chartex" xmlns:cx2="http://schemas.microsoft.com/office/drawing/2015/10/21/chartex" xmlns:cx3="http://schemas.microsoft.com/office/drawing/2016/5/9/chartex" xmlns:cx4="http://schemas.microsoft.com/office/drawing/2016/5/10/chartex" xmlns:cx5="http://schemas.microsoft.com/office/drawing/2016/5/11/chartex" xmlns:cx6="http://schemas.microsoft.com/office/drawing/2016/5/12/chartex" xmlns:cx7="http://schemas.microsoft.com/office/drawing/2016/5/13/chartex" xmlns:cx8="http://schemas.microsoft.com/office/drawing/2016/5/14/chartex" xmlns:mc="http://schemas.openxmlformats.org/markup-compatibility/2006" xmlns:aink="http://schemas.microsoft.com/office/drawing/2016/ink" xmlns:am3d="http://schemas.microsoft.com/office/drawing/2017/model3d" xmlns:o="urn:schemas-microsoft-com:office:office" xmlns:r="http://schemas.openxmlformats.org/officeDocument/2006/relationships" xmlns:m="http://schemas.openxmlformats.org/officeDocument/2006/math" xmlns:v="urn:schemas-microsoft-com:vml" xmlns:wp14="http://schemas.microsoft.com/office/word/2010/wordprocessingDrawing" xmlns:wp="http://schemas.openxmlformats.org/drawingml/2006/wordprocessingDrawing" xmlns:w10="urn:schemas-microsoft-com:office:word" xmlns:w="http://schemas.openxmlformats.org/wordprocessingml/2006/main" xmlns:w14="http://schemas.microsoft.com/office/word/2010/wordml" xmlns:w15="http://schemas.microsoft.com/office/word/2012/wordml" xmlns:w16cid="http://schemas.microsoft.com/office/word/2016/wordml/cid" xmlns:w16se="http://schemas.microsoft.com/office/word/2015/wordml/symex" xmlns:wpg="http://schemas.microsoft.com/office/word/2010/wordprocessingGroup" xmlns:wpi="http://schemas.microsoft.com/office/word/2010/wordprocessingInk" xmlns:wne="http://schemas.microsoft.com/office/word/2006/wordml" xmlns:wps="http://schemas.microsoft.com/office/word/2010/wordprocessingShape" mc:Ignorable="w14 w15 w16se w16cid wp14">
   <w15:commentEx w15:paraId="79715DF0" w15:done="0"/>
 </w15:commentsEx>
 </file>
 
+<file path=word/commentsIds.xml><?xml version="1.0" encoding="utf-8"?>
+<w16cid:commentsIds xmlns:wpc="http://schemas.microsoft.com/office/word/2010/wordprocessingCanvas" xmlns:cx="http://schemas.microsoft.com/office/drawing/2014/chartex" xmlns:cx1="http://schemas.microsoft.com/office/drawing/2015/9/8/chartex" xmlns:cx2="http://schemas.microsoft.com/office/drawing/2015/10/21/chartex" xmlns:cx3="http://schemas.microsoft.com/office/drawing/2016/5/9/chartex" xmlns:cx4="http://schemas.microsoft.com/office/drawing/2016/5/10/chartex" xmlns:cx5="http://schemas.microsoft.com/office/drawing/2016/5/11/chartex" xmlns:cx6="http://schemas.microsoft.com/office/drawing/2016/5/12/chartex" xmlns:cx7="http://schemas.microsoft.com/office/drawing/2016/5/13/chartex" xmlns:cx8="http://schemas.microsoft.com/office/drawing/2016/5/14/chartex" xmlns:mc="http://schemas.openxmlformats.org/markup-compatibility/2006" xmlns:aink="http://schemas.microsoft.com/office/drawing/2016/ink" xmlns:am3d="http://schemas.microsoft.com/office/drawing/2017/model3d" xmlns:o="urn:schemas-microsoft-com:office:office" xmlns:r="http://schemas.openxmlformats.org/officeDocument/2006/relationships" xmlns:m="http://schemas.openxmlformats.org/officeDocument/2006/math" xmlns:v="urn:schemas-microsoft-com:vml" xmlns:wp14="http://schemas.microsoft.com/office/word/2010/wordprocessingDrawing" xmlns:wp="http://schemas.openxmlformats.org/drawingml/2006/wordprocessingDrawing" xmlns:w10="urn:schemas-microsoft-com:office:word" xmlns:w="http://schemas.openxmlformats.org/wordprocessingml/2006/main" xmlns:w14="http://schemas.microsoft.com/office/word/2010/wordml" xmlns:w15="http://schemas.microsoft.com/office/word/2012/wordml" xmlns:w16cid="http://schemas.microsoft.com/office/word/2016/wordml/cid" xmlns:w16se="http://schemas.microsoft.com/office/word/2015/wordml/symex" xmlns:wpg="http://schemas.microsoft.com/office/word/2010/wordprocessingGroup" xmlns:wpi="http://schemas.microsoft.com/office/word/2010/wordprocessingInk" xmlns:wne="http://schemas.microsoft.com/office/word/2006/wordml" xmlns:wps="http://schemas.microsoft.com/office/word/2010/wordprocessingShape" mc:Ignorable="w14 w15 w16se w16cid wp14">
+  <w16cid:commentId w16cid:paraId="79715DF0" w16cid:durableId="1DFB5A34"/>
+</w16cid:commentsIds>
+</file>
+
 <file path=word/endnotes.xml><?xml version="1.0" encoding="utf-8"?>
-<w:endnotes xmlns:wpc="http://schemas.microsoft.com/office/word/2010/wordprocessingCanvas" xmlns:mc="http://schemas.openxmlformats.org/markup-compatibility/2006" xmlns:o="urn:schemas-microsoft-com:office:office" xmlns:r="http://schemas.openxmlformats.org/officeDocument/2006/relationships" xmlns:m="http://schemas.openxmlformats.org/officeDocument/2006/math" xmlns:v="urn:schemas-microsoft-com:vml" xmlns:wp14="http://schemas.microsoft.com/office/word/2010/wordprocessingDrawing" xmlns:wp="http://schemas.openxmlformats.org/drawingml/2006/wordprocessingDrawing" xmlns:w10="urn:schemas-microsoft-com:office:word" xmlns:w="http://schemas.openxmlformats.org/wordprocessingml/2006/main" xmlns:w14="http://schemas.microsoft.com/office/word/2010/wordml" xmlns:w15="http://schemas.microsoft.com/office/word/2012/wordml" xmlns:wpg="http://schemas.microsoft.com/office/word/2010/wordprocessingGroup" xmlns:wpi="http://schemas.microsoft.com/office/word/2010/wordprocessingInk" xmlns:wne="http://schemas.microsoft.com/office/word/2006/wordml" xmlns:wps="http://schemas.microsoft.com/office/word/2010/wordprocessingShape" mc:Ignorable="w14 w15 wp14">
+<w:endnotes xmlns:wpc="http://schemas.microsoft.com/office/word/2010/wordprocessingCanvas" xmlns:cx="http://schemas.microsoft.com/office/drawing/2014/chartex" xmlns:cx1="http://schemas.microsoft.com/office/drawing/2015/9/8/chartex" xmlns:cx2="http://schemas.microsoft.com/office/drawing/2015/10/21/chartex" xmlns:cx3="http://schemas.microsoft.com/office/drawing/2016/5/9/chartex" xmlns:cx4="http://schemas.microsoft.com/office/drawing/2016/5/10/chartex" xmlns:cx5="http://schemas.microsoft.com/office/drawing/2016/5/11/chartex" xmlns:cx6="http://schemas.microsoft.com/office/drawing/2016/5/12/chartex" xmlns:cx7="http://schemas.microsoft.com/office/drawing/2016/5/13/chartex" xmlns:cx8="http://schemas.microsoft.com/office/drawing/2016/5/14/chartex" xmlns:mc="http://schemas.openxmlformats.org/markup-compatibility/2006" xmlns:aink="http://schemas.microsoft.com/office/drawing/2016/ink" xmlns:am3d="http://schemas.microsoft.com/office/drawing/2017/model3d" xmlns:o="urn:schemas-microsoft-com:office:office" xmlns:r="http://schemas.openxmlformats.org/officeDocument/2006/relationships" xmlns:m="http://schemas.openxmlformats.org/officeDocument/2006/math" xmlns:v="urn:schemas-microsoft-com:vml" xmlns:wp14="http://schemas.microsoft.com/office/word/2010/wordprocessingDrawing" xmlns:wp="http://schemas.openxmlformats.org/drawingml/2006/wordprocessingDrawing" xmlns:w10="urn:schemas-microsoft-com:office:word" xmlns:w="http://schemas.openxmlformats.org/wordprocessingml/2006/main" xmlns:w14="http://schemas.microsoft.com/office/word/2010/wordml" xmlns:w15="http://schemas.microsoft.com/office/word/2012/wordml" xmlns:w16cid="http://schemas.microsoft.com/office/word/2016/wordml/cid" xmlns:w16se="http://schemas.microsoft.com/office/word/2015/wordml/symex" xmlns:wpg="http://schemas.microsoft.com/office/word/2010/wordprocessingGroup" xmlns:wpi="http://schemas.microsoft.com/office/word/2010/wordprocessingInk" xmlns:wne="http://schemas.microsoft.com/office/word/2006/wordml" xmlns:wps="http://schemas.microsoft.com/office/word/2010/wordprocessingShape" mc:Ignorable="w14 w15 w16se w16cid wp14">
   <w:endnote w:type="separator" w:id="-1">
     <w:p>
       <w:pPr>
@@ -18249,190 +18426,60 @@
 </file>
 
 <file path=word/footer1.xml><?xml version="1.0" encoding="utf-8"?>
-<w:ftr xmlns:wpc="http://schemas.microsoft.com/office/word/2010/wordprocessingCanvas" xmlns:mc="http://schemas.openxmlformats.org/markup-compatibility/2006" xmlns:o="urn:schemas-microsoft-com:office:office" xmlns:r="http://schemas.openxmlformats.org/officeDocument/2006/relationships" xmlns:m="http://schemas.openxmlformats.org/officeDocument/2006/math" xmlns:v="urn:schemas-microsoft-com:vml" xmlns:wp14="http://schemas.microsoft.com/office/word/2010/wordprocessingDrawing" xmlns:wp="http://schemas.openxmlformats.org/drawingml/2006/wordprocessingDrawing" xmlns:w10="urn:schemas-microsoft-com:office:word" xmlns:w="http://schemas.openxmlformats.org/wordprocessingml/2006/main" xmlns:w14="http://schemas.microsoft.com/office/word/2010/wordml" xmlns:w15="http://schemas.microsoft.com/office/word/2012/wordml" xmlns:wpg="http://schemas.microsoft.com/office/word/2010/wordprocessingGroup" xmlns:wpi="http://schemas.microsoft.com/office/word/2010/wordprocessingInk" xmlns:wne="http://schemas.microsoft.com/office/word/2006/wordml" xmlns:wps="http://schemas.microsoft.com/office/word/2010/wordprocessingShape" mc:Ignorable="w14 w15 wp14">
+<w:ftr xmlns:wpc="http://schemas.microsoft.com/office/word/2010/wordprocessingCanvas" xmlns:cx="http://schemas.microsoft.com/office/drawing/2014/chartex" xmlns:cx1="http://schemas.microsoft.com/office/drawing/2015/9/8/chartex" xmlns:cx2="http://schemas.microsoft.com/office/drawing/2015/10/21/chartex" xmlns:cx3="http://schemas.microsoft.com/office/drawing/2016/5/9/chartex" xmlns:cx4="http://schemas.microsoft.com/office/drawing/2016/5/10/chartex" xmlns:cx5="http://schemas.microsoft.com/office/drawing/2016/5/11/chartex" xmlns:cx6="http://schemas.microsoft.com/office/drawing/2016/5/12/chartex" xmlns:cx7="http://schemas.microsoft.com/office/drawing/2016/5/13/chartex" xmlns:cx8="http://schemas.microsoft.com/office/drawing/2016/5/14/chartex" xmlns:mc="http://schemas.openxmlformats.org/markup-compatibility/2006" xmlns:aink="http://schemas.microsoft.com/office/drawing/2016/ink" xmlns:am3d="http://schemas.microsoft.com/office/drawing/2017/model3d" xmlns:o="urn:schemas-microsoft-com:office:office" xmlns:r="http://schemas.openxmlformats.org/officeDocument/2006/relationships" xmlns:m="http://schemas.openxmlformats.org/officeDocument/2006/math" xmlns:v="urn:schemas-microsoft-com:vml" xmlns:wp14="http://schemas.microsoft.com/office/word/2010/wordprocessingDrawing" xmlns:wp="http://schemas.openxmlformats.org/drawingml/2006/wordprocessingDrawing" xmlns:w10="urn:schemas-microsoft-com:office:word" xmlns:w="http://schemas.openxmlformats.org/wordprocessingml/2006/main" xmlns:w14="http://schemas.microsoft.com/office/word/2010/wordml" xmlns:w15="http://schemas.microsoft.com/office/word/2012/wordml" xmlns:w16cid="http://schemas.microsoft.com/office/word/2016/wordml/cid" xmlns:w16se="http://schemas.microsoft.com/office/word/2015/wordml/symex" xmlns:wpg="http://schemas.microsoft.com/office/word/2010/wordprocessingGroup" xmlns:wpi="http://schemas.microsoft.com/office/word/2010/wordprocessingInk" xmlns:wne="http://schemas.microsoft.com/office/word/2006/wordml" xmlns:wps="http://schemas.microsoft.com/office/word/2010/wordprocessingShape" mc:Ignorable="w14 w15 w16se w16cid wp14">
+  <w:sdt>
+    <w:sdtPr>
+      <w:id w:val="2077082106"/>
+      <w:docPartObj>
+        <w:docPartGallery w:val="Page Numbers (Bottom of Page)"/>
+        <w:docPartUnique/>
+      </w:docPartObj>
+    </w:sdtPr>
+    <w:sdtEndPr>
+      <w:rPr>
+        <w:noProof/>
+      </w:rPr>
+    </w:sdtEndPr>
+    <w:sdtContent>
+      <w:p>
+        <w:pPr>
+          <w:pStyle w:val="Footer"/>
+          <w:jc w:val="center"/>
+        </w:pPr>
+        <w:r>
+          <w:fldChar w:fldCharType="begin"/>
+        </w:r>
+        <w:r>
+          <w:instrText xml:space="preserve"> PAGE   \* MERGEFORMAT </w:instrText>
+        </w:r>
+        <w:r>
+          <w:fldChar w:fldCharType="separate"/>
+        </w:r>
+        <w:r>
+          <w:rPr>
+            <w:noProof/>
+          </w:rPr>
+          <w:t>20</w:t>
+        </w:r>
+        <w:r>
+          <w:rPr>
+            <w:noProof/>
+          </w:rPr>
+          <w:fldChar w:fldCharType="end"/>
+        </w:r>
+      </w:p>
+    </w:sdtContent>
+  </w:sdt>
   <w:p>
     <w:pPr>
       <w:pStyle w:val="Footer"/>
     </w:pPr>
-    <w:r>
-      <w:rPr>
-        <w:noProof/>
-        <w:lang w:eastAsia="en-US"/>
-      </w:rPr>
-      <mc:AlternateContent>
-        <mc:Choice Requires="wps">
-          <w:drawing>
-            <wp:anchor distT="0" distB="0" distL="0" distR="0" simplePos="0" relativeHeight="251657728" behindDoc="0" locked="0" layoutInCell="1" allowOverlap="1" wp14:anchorId="6D4429F7" wp14:editId="2F35FC99">
-              <wp:simplePos x="0" y="0"/>
-              <wp:positionH relativeFrom="margin">
-                <wp:align>center</wp:align>
-              </wp:positionH>
-              <wp:positionV relativeFrom="paragraph">
-                <wp:posOffset>635</wp:posOffset>
-              </wp:positionV>
-              <wp:extent cx="124460" cy="143510"/>
-              <wp:effectExtent l="4445" t="635" r="4445" b="8255"/>
-              <wp:wrapSquare wrapText="largest"/>
-              <wp:docPr id="1" name="Text Box 1"/>
-              <wp:cNvGraphicFramePr>
-                <a:graphicFrameLocks xmlns:a="http://schemas.openxmlformats.org/drawingml/2006/main"/>
-              </wp:cNvGraphicFramePr>
-              <a:graphic xmlns:a="http://schemas.openxmlformats.org/drawingml/2006/main">
-                <a:graphicData uri="http://schemas.microsoft.com/office/word/2010/wordprocessingShape">
-                  <wps:wsp>
-                    <wps:cNvSpPr txBox="1">
-                      <a:spLocks noChangeArrowheads="1"/>
-                    </wps:cNvSpPr>
-                    <wps:spPr bwMode="auto">
-                      <a:xfrm>
-                        <a:off x="0" y="0"/>
-                        <a:ext cx="124460" cy="143510"/>
-                      </a:xfrm>
-                      <a:prstGeom prst="rect">
-                        <a:avLst/>
-                      </a:prstGeom>
-                      <a:solidFill>
-                        <a:srgbClr val="FFFFFF">
-                          <a:alpha val="0"/>
-                        </a:srgbClr>
-                      </a:solidFill>
-                      <a:ln>
-                        <a:noFill/>
-                      </a:ln>
-                      <a:extLst>
-                        <a:ext uri="{91240B29-F687-4F45-9708-019B960494DF}">
-                          <a14:hiddenLine xmlns:a14="http://schemas.microsoft.com/office/drawing/2010/main" w="9525">
-                            <a:solidFill>
-                              <a:srgbClr val="000000"/>
-                            </a:solidFill>
-                            <a:miter lim="800000"/>
-                            <a:headEnd/>
-                            <a:tailEnd/>
-                          </a14:hiddenLine>
-                        </a:ext>
-                      </a:extLst>
-                    </wps:spPr>
-                    <wps:txbx>
-                      <w:txbxContent>
-                        <w:p>
-                          <w:pPr>
-                            <w:pStyle w:val="Footer"/>
-                          </w:pPr>
-                          <w:r>
-                            <w:rPr>
-                              <w:rStyle w:val="PageNumber"/>
-                            </w:rPr>
-                            <w:fldChar w:fldCharType="begin"/>
-                          </w:r>
-                          <w:r>
-                            <w:rPr>
-                              <w:rStyle w:val="PageNumber"/>
-                            </w:rPr>
-                            <w:instrText xml:space="preserve"> PAGE </w:instrText>
-                          </w:r>
-                          <w:r>
-                            <w:rPr>
-                              <w:rStyle w:val="PageNumber"/>
-                            </w:rPr>
-                            <w:fldChar w:fldCharType="separate"/>
-                          </w:r>
-                          <w:r>
-                            <w:rPr>
-                              <w:rStyle w:val="PageNumber"/>
-                              <w:noProof/>
-                            </w:rPr>
-                            <w:t>2</w:t>
-                          </w:r>
-                          <w:r>
-                            <w:rPr>
-                              <w:rStyle w:val="PageNumber"/>
-                            </w:rPr>
-                            <w:fldChar w:fldCharType="end"/>
-                          </w:r>
-                        </w:p>
-                      </w:txbxContent>
-                    </wps:txbx>
-                    <wps:bodyPr rot="0" vert="horz" wrap="square" lIns="0" tIns="0" rIns="0" bIns="0" anchor="t" anchorCtr="0" upright="1">
-                      <a:noAutofit/>
-                    </wps:bodyPr>
-                  </wps:wsp>
-                </a:graphicData>
-              </a:graphic>
-              <wp14:sizeRelH relativeFrom="page">
-                <wp14:pctWidth>0</wp14:pctWidth>
-              </wp14:sizeRelH>
-              <wp14:sizeRelV relativeFrom="page">
-                <wp14:pctHeight>0</wp14:pctHeight>
-              </wp14:sizeRelV>
-            </wp:anchor>
-          </w:drawing>
-        </mc:Choice>
-        <mc:Fallback>
-          <w:pict>
-            <v:shapetype w14:anchorId="6D4429F7" id="_x0000_t202" coordsize="21600,21600" o:spt="202" path="m,l,21600r21600,l21600,xe">
-              <v:stroke joinstyle="miter"/>
-              <v:path gradientshapeok="t" o:connecttype="rect"/>
-            </v:shapetype>
-            <v:shape id="Text Box 1" o:spid="_x0000_s1026" type="#_x0000_t202" style="position:absolute;margin-left:0;margin-top:.05pt;width:9.8pt;height:11.3pt;z-index:251657728;visibility:visible;mso-wrap-style:square;mso-width-percent:0;mso-height-percent:0;mso-wrap-distance-left:0;mso-wrap-distance-top:0;mso-wrap-distance-right:0;mso-wrap-distance-bottom:0;mso-position-horizontal:center;mso-position-horizontal-relative:margin;mso-position-vertical:absolute;mso-position-vertical-relative:text;mso-width-percent:0;mso-height-percent:0;mso-width-relative:page;mso-height-relative:page;v-text-anchor:top" o:gfxdata="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" stroked="f">
-              <v:fill opacity="0"/>
-              <v:textbox inset="0,0,0,0">
-                <w:txbxContent>
-                  <w:p>
-                    <w:pPr>
-                      <w:pStyle w:val="Footer"/>
-                    </w:pPr>
-                    <w:r>
-                      <w:rPr>
-                        <w:rStyle w:val="PageNumber"/>
-                      </w:rPr>
-                      <w:fldChar w:fldCharType="begin"/>
-                    </w:r>
-                    <w:r>
-                      <w:rPr>
-                        <w:rStyle w:val="PageNumber"/>
-                      </w:rPr>
-                      <w:instrText xml:space="preserve"> PAGE </w:instrText>
-                    </w:r>
-                    <w:r>
-                      <w:rPr>
-                        <w:rStyle w:val="PageNumber"/>
-                      </w:rPr>
-                      <w:fldChar w:fldCharType="separate"/>
-                    </w:r>
-                    <w:r>
-                      <w:rPr>
-                        <w:rStyle w:val="PageNumber"/>
-                        <w:noProof/>
-                      </w:rPr>
-                      <w:t>2</w:t>
-                    </w:r>
-                    <w:r>
-                      <w:rPr>
-                        <w:rStyle w:val="PageNumber"/>
-                      </w:rPr>
-                      <w:fldChar w:fldCharType="end"/>
-                    </w:r>
-                  </w:p>
-                </w:txbxContent>
-              </v:textbox>
-              <w10:wrap type="square" side="largest" anchorx="margin"/>
-            </v:shape>
-          </w:pict>
-        </mc:Fallback>
-      </mc:AlternateContent>
-    </w:r>
   </w:p>
 </w:ftr>
 </file>
 
-<file path=word/footer2.xml><?xml version="1.0" encoding="utf-8"?>
-<w:ftr xmlns:wpc="http://schemas.microsoft.com/office/word/2010/wordprocessingCanvas" xmlns:mc="http://schemas.openxmlformats.org/markup-compatibility/2006" xmlns:o="urn:schemas-microsoft-com:office:office" xmlns:r="http://schemas.openxmlformats.org/officeDocument/2006/relationships" xmlns:m="http://schemas.openxmlformats.org/officeDocument/2006/math" xmlns:v="urn:schemas-microsoft-com:vml" xmlns:wp14="http://schemas.microsoft.com/office/word/2010/wordprocessingDrawing" xmlns:wp="http://schemas.openxmlformats.org/drawingml/2006/wordprocessingDrawing" xmlns:w10="urn:schemas-microsoft-com:office:word" xmlns:w="http://schemas.openxmlformats.org/wordprocessingml/2006/main" xmlns:w14="http://schemas.microsoft.com/office/word/2010/wordml" xmlns:w15="http://schemas.microsoft.com/office/word/2012/wordml" xmlns:wpg="http://schemas.microsoft.com/office/word/2010/wordprocessingGroup" xmlns:wpi="http://schemas.microsoft.com/office/word/2010/wordprocessingInk" xmlns:wne="http://schemas.microsoft.com/office/word/2006/wordml" xmlns:wps="http://schemas.microsoft.com/office/word/2010/wordprocessingShape" mc:Ignorable="w14 w15 wp14">
-  <w:p/>
-</w:ftr>
-</file>
-
 <file path=word/footnotes.xml><?xml version="1.0" encoding="utf-8"?>
-<w:footnotes xmlns:wpc="http://schemas.microsoft.com/office/word/2010/wordprocessingCanvas" xmlns:mc="http://schemas.openxmlformats.org/markup-compatibility/2006" xmlns:o="urn:schemas-microsoft-com:office:office" xmlns:r="http://schemas.openxmlformats.org/officeDocument/2006/relationships" xmlns:m="http://schemas.openxmlformats.org/officeDocument/2006/math" xmlns:v="urn:schemas-microsoft-com:vml" xmlns:wp14="http://schemas.microsoft.com/office/word/2010/wordprocessingDrawing" xmlns:wp="http://schemas.openxmlformats.org/drawingml/2006/wordprocessingDrawing" xmlns:w10="urn:schemas-microsoft-com:office:word" xmlns:w="http://schemas.openxmlformats.org/wordprocessingml/2006/main" xmlns:w14="http://schemas.microsoft.com/office/word/2010/wordml" xmlns:w15="http://schemas.microsoft.com/office/word/2012/wordml" xmlns:wpg="http://schemas.microsoft.com/office/word/2010/wordprocessingGroup" xmlns:wpi="http://schemas.microsoft.com/office/word/2010/wordprocessingInk" xmlns:wne="http://schemas.microsoft.com/office/word/2006/wordml" xmlns:wps="http://schemas.microsoft.com/office/word/2010/wordprocessingShape" mc:Ignorable="w14 w15 wp14">
+<w:footnotes xmlns:wpc="http://schemas.microsoft.com/office/word/2010/wordprocessingCanvas" xmlns:cx="http://schemas.microsoft.com/office/drawing/2014/chartex" xmlns:cx1="http://schemas.microsoft.com/office/drawing/2015/9/8/chartex" xmlns:cx2="http://schemas.microsoft.com/office/drawing/2015/10/21/chartex" xmlns:cx3="http://schemas.microsoft.com/office/drawing/2016/5/9/chartex" xmlns:cx4="http://schemas.microsoft.com/office/drawing/2016/5/10/chartex" xmlns:cx5="http://schemas.microsoft.com/office/drawing/2016/5/11/chartex" xmlns:cx6="http://schemas.microsoft.com/office/drawing/2016/5/12/chartex" xmlns:cx7="http://schemas.microsoft.com/office/drawing/2016/5/13/chartex" xmlns:cx8="http://schemas.microsoft.com/office/drawing/2016/5/14/chartex" xmlns:mc="http://schemas.openxmlformats.org/markup-compatibility/2006" xmlns:aink="http://schemas.microsoft.com/office/drawing/2016/ink" xmlns:am3d="http://schemas.microsoft.com/office/drawing/2017/model3d" xmlns:o="urn:schemas-microsoft-com:office:office" xmlns:r="http://schemas.openxmlformats.org/officeDocument/2006/relationships" xmlns:m="http://schemas.openxmlformats.org/officeDocument/2006/math" xmlns:v="urn:schemas-microsoft-com:vml" xmlns:wp14="http://schemas.microsoft.com/office/word/2010/wordprocessingDrawing" xmlns:wp="http://schemas.openxmlformats.org/drawingml/2006/wordprocessingDrawing" xmlns:w10="urn:schemas-microsoft-com:office:word" xmlns:w="http://schemas.openxmlformats.org/wordprocessingml/2006/main" xmlns:w14="http://schemas.microsoft.com/office/word/2010/wordml" xmlns:w15="http://schemas.microsoft.com/office/word/2012/wordml" xmlns:w16cid="http://schemas.microsoft.com/office/word/2016/wordml/cid" xmlns:w16se="http://schemas.microsoft.com/office/word/2015/wordml/symex" xmlns:wpg="http://schemas.microsoft.com/office/word/2010/wordprocessingGroup" xmlns:wpi="http://schemas.microsoft.com/office/word/2010/wordprocessingInk" xmlns:wne="http://schemas.microsoft.com/office/word/2006/wordml" xmlns:wps="http://schemas.microsoft.com/office/word/2010/wordprocessingShape" mc:Ignorable="w14 w15 w16se w16cid wp14">
   <w:footnote w:type="separator" w:id="-1">
     <w:p>
       <w:pPr>
@@ -18457,7 +18504,7 @@
 </file>
 
 <file path=word/numbering.xml><?xml version="1.0" encoding="utf-8"?>
-<w:numbering xmlns:wpc="http://schemas.microsoft.com/office/word/2010/wordprocessingCanvas" xmlns:mc="http://schemas.openxmlformats.org/markup-compatibility/2006" xmlns:o="urn:schemas-microsoft-com:office:office" xmlns:r="http://schemas.openxmlformats.org/officeDocument/2006/relationships" xmlns:m="http://schemas.openxmlformats.org/officeDocument/2006/math" xmlns:v="urn:schemas-microsoft-com:vml" xmlns:wp14="http://schemas.microsoft.com/office/word/2010/wordprocessingDrawing" xmlns:wp="http://schemas.openxmlformats.org/drawingml/2006/wordprocessingDrawing" xmlns:w10="urn:schemas-microsoft-com:office:word" xmlns:w="http://schemas.openxmlformats.org/wordprocessingml/2006/main" xmlns:w14="http://schemas.microsoft.com/office/word/2010/wordml" xmlns:w15="http://schemas.microsoft.com/office/word/2012/wordml" xmlns:wpg="http://schemas.microsoft.com/office/word/2010/wordprocessingGroup" xmlns:wpi="http://schemas.microsoft.com/office/word/2010/wordprocessingInk" xmlns:wne="http://schemas.microsoft.com/office/word/2006/wordml" xmlns:wps="http://schemas.microsoft.com/office/word/2010/wordprocessingShape" mc:Ignorable="w14 w15 wp14">
+<w:numbering xmlns:wpc="http://schemas.microsoft.com/office/word/2010/wordprocessingCanvas" xmlns:cx="http://schemas.microsoft.com/office/drawing/2014/chartex" xmlns:cx1="http://schemas.microsoft.com/office/drawing/2015/9/8/chartex" xmlns:cx2="http://schemas.microsoft.com/office/drawing/2015/10/21/chartex" xmlns:cx3="http://schemas.microsoft.com/office/drawing/2016/5/9/chartex" xmlns:cx4="http://schemas.microsoft.com/office/drawing/2016/5/10/chartex" xmlns:cx5="http://schemas.microsoft.com/office/drawing/2016/5/11/chartex" xmlns:cx6="http://schemas.microsoft.com/office/drawing/2016/5/12/chartex" xmlns:cx7="http://schemas.microsoft.com/office/drawing/2016/5/13/chartex" xmlns:cx8="http://schemas.microsoft.com/office/drawing/2016/5/14/chartex" xmlns:mc="http://schemas.openxmlformats.org/markup-compatibility/2006" xmlns:aink="http://schemas.microsoft.com/office/drawing/2016/ink" xmlns:am3d="http://schemas.microsoft.com/office/drawing/2017/model3d" xmlns:o="urn:schemas-microsoft-com:office:office" xmlns:r="http://schemas.openxmlformats.org/officeDocument/2006/relationships" xmlns:m="http://schemas.openxmlformats.org/officeDocument/2006/math" xmlns:v="urn:schemas-microsoft-com:vml" xmlns:wp14="http://schemas.microsoft.com/office/word/2010/wordprocessingDrawing" xmlns:wp="http://schemas.openxmlformats.org/drawingml/2006/wordprocessingDrawing" xmlns:w10="urn:schemas-microsoft-com:office:word" xmlns:w="http://schemas.openxmlformats.org/wordprocessingml/2006/main" xmlns:w14="http://schemas.microsoft.com/office/word/2010/wordml" xmlns:w15="http://schemas.microsoft.com/office/word/2012/wordml" xmlns:w16cid="http://schemas.microsoft.com/office/word/2016/wordml/cid" xmlns:w16se="http://schemas.microsoft.com/office/word/2015/wordml/symex" xmlns:wpg="http://schemas.microsoft.com/office/word/2010/wordprocessingGroup" xmlns:wpi="http://schemas.microsoft.com/office/word/2010/wordprocessingInk" xmlns:wne="http://schemas.microsoft.com/office/word/2006/wordml" xmlns:wps="http://schemas.microsoft.com/office/word/2010/wordprocessingShape" mc:Ignorable="w14 w15 w16se w16cid wp14">
   <w:abstractNum w:abstractNumId="0" w15:restartNumberingAfterBreak="0">
     <w:nsid w:val="00000001"/>
     <w:multiLevelType w:val="multilevel"/>
@@ -20003,6 +20050,155 @@
     </w:lvl>
   </w:abstractNum>
   <w:abstractNum w:abstractNumId="25" w15:restartNumberingAfterBreak="0">
+    <w:nsid w:val="5047099B"/>
+    <w:multiLevelType w:val="multilevel"/>
+    <w:tmpl w:val="50C64534"/>
+    <w:lvl w:ilvl="0">
+      <w:start w:val="1"/>
+      <w:numFmt w:val="bullet"/>
+      <w:lvlText w:val=""/>
+      <w:lvlJc w:val="left"/>
+      <w:pPr>
+        <w:tabs>
+          <w:tab w:val="num" w:pos="720"/>
+        </w:tabs>
+        <w:ind w:left="720" w:hanging="360"/>
+      </w:pPr>
+      <w:rPr>
+        <w:rFonts w:ascii="Symbol" w:hAnsi="Symbol" w:hint="default"/>
+        <w:sz w:val="20"/>
+      </w:rPr>
+    </w:lvl>
+    <w:lvl w:ilvl="1" w:tentative="1">
+      <w:start w:val="1"/>
+      <w:numFmt w:val="bullet"/>
+      <w:lvlText w:val="o"/>
+      <w:lvlJc w:val="left"/>
+      <w:pPr>
+        <w:tabs>
+          <w:tab w:val="num" w:pos="1440"/>
+        </w:tabs>
+        <w:ind w:left="1440" w:hanging="360"/>
+      </w:pPr>
+      <w:rPr>
+        <w:rFonts w:ascii="Courier New" w:hAnsi="Courier New" w:hint="default"/>
+        <w:sz w:val="20"/>
+      </w:rPr>
+    </w:lvl>
+    <w:lvl w:ilvl="2" w:tentative="1">
+      <w:start w:val="1"/>
+      <w:numFmt w:val="bullet"/>
+      <w:lvlText w:val=""/>
+      <w:lvlJc w:val="left"/>
+      <w:pPr>
+        <w:tabs>
+          <w:tab w:val="num" w:pos="2160"/>
+        </w:tabs>
+        <w:ind w:left="2160" w:hanging="360"/>
+      </w:pPr>
+      <w:rPr>
+        <w:rFonts w:ascii="Wingdings" w:hAnsi="Wingdings" w:hint="default"/>
+        <w:sz w:val="20"/>
+      </w:rPr>
+    </w:lvl>
+    <w:lvl w:ilvl="3" w:tentative="1">
+      <w:start w:val="1"/>
+      <w:numFmt w:val="bullet"/>
+      <w:lvlText w:val=""/>
+      <w:lvlJc w:val="left"/>
+      <w:pPr>
+        <w:tabs>
+          <w:tab w:val="num" w:pos="2880"/>
+        </w:tabs>
+        <w:ind w:left="2880" w:hanging="360"/>
+      </w:pPr>
+      <w:rPr>
+        <w:rFonts w:ascii="Wingdings" w:hAnsi="Wingdings" w:hint="default"/>
+        <w:sz w:val="20"/>
+      </w:rPr>
+    </w:lvl>
+    <w:lvl w:ilvl="4" w:tentative="1">
+      <w:start w:val="1"/>
+      <w:numFmt w:val="bullet"/>
+      <w:lvlText w:val=""/>
+      <w:lvlJc w:val="left"/>
+      <w:pPr>
+        <w:tabs>
+          <w:tab w:val="num" w:pos="3600"/>
+        </w:tabs>
+        <w:ind w:left="3600" w:hanging="360"/>
+      </w:pPr>
+      <w:rPr>
+        <w:rFonts w:ascii="Wingdings" w:hAnsi="Wingdings" w:hint="default"/>
+        <w:sz w:val="20"/>
+      </w:rPr>
+    </w:lvl>
+    <w:lvl w:ilvl="5" w:tentative="1">
+      <w:start w:val="1"/>
+      <w:numFmt w:val="bullet"/>
+      <w:lvlText w:val=""/>
+      <w:lvlJc w:val="left"/>
+      <w:pPr>
+        <w:tabs>
+          <w:tab w:val="num" w:pos="4320"/>
+        </w:tabs>
+        <w:ind w:left="4320" w:hanging="360"/>
+      </w:pPr>
+      <w:rPr>
+        <w:rFonts w:ascii="Wingdings" w:hAnsi="Wingdings" w:hint="default"/>
+        <w:sz w:val="20"/>
+      </w:rPr>
+    </w:lvl>
+    <w:lvl w:ilvl="6" w:tentative="1">
+      <w:start w:val="1"/>
+      <w:numFmt w:val="bullet"/>
+      <w:lvlText w:val=""/>
+      <w:lvlJc w:val="left"/>
+      <w:pPr>
+        <w:tabs>
+          <w:tab w:val="num" w:pos="5040"/>
+        </w:tabs>
+        <w:ind w:left="5040" w:hanging="360"/>
+      </w:pPr>
+      <w:rPr>
+        <w:rFonts w:ascii="Wingdings" w:hAnsi="Wingdings" w:hint="default"/>
+        <w:sz w:val="20"/>
+      </w:rPr>
+    </w:lvl>
+    <w:lvl w:ilvl="7" w:tentative="1">
+      <w:start w:val="1"/>
+      <w:numFmt w:val="bullet"/>
+      <w:lvlText w:val=""/>
+      <w:lvlJc w:val="left"/>
+      <w:pPr>
+        <w:tabs>
+          <w:tab w:val="num" w:pos="5760"/>
+        </w:tabs>
+        <w:ind w:left="5760" w:hanging="360"/>
+      </w:pPr>
+      <w:rPr>
+        <w:rFonts w:ascii="Wingdings" w:hAnsi="Wingdings" w:hint="default"/>
+        <w:sz w:val="20"/>
+      </w:rPr>
+    </w:lvl>
+    <w:lvl w:ilvl="8" w:tentative="1">
+      <w:start w:val="1"/>
+      <w:numFmt w:val="bullet"/>
+      <w:lvlText w:val=""/>
+      <w:lvlJc w:val="left"/>
+      <w:pPr>
+        <w:tabs>
+          <w:tab w:val="num" w:pos="6480"/>
+        </w:tabs>
+        <w:ind w:left="6480" w:hanging="360"/>
+      </w:pPr>
+      <w:rPr>
+        <w:rFonts w:ascii="Wingdings" w:hAnsi="Wingdings" w:hint="default"/>
+        <w:sz w:val="20"/>
+      </w:rPr>
+    </w:lvl>
+  </w:abstractNum>
+  <w:abstractNum w:abstractNumId="26" w15:restartNumberingAfterBreak="0">
     <w:nsid w:val="52FD6A1F"/>
     <w:multiLevelType w:val="multilevel"/>
     <w:tmpl w:val="F9BC5E42"/>
@@ -20115,7 +20311,7 @@
       </w:pPr>
     </w:lvl>
   </w:abstractNum>
-  <w:abstractNum w:abstractNumId="26" w15:restartNumberingAfterBreak="0">
+  <w:abstractNum w:abstractNumId="27" w15:restartNumberingAfterBreak="0">
     <w:nsid w:val="5EFE6F45"/>
     <w:multiLevelType w:val="hybridMultilevel"/>
     <w:tmpl w:val="166A4E8E"/>
@@ -20228,7 +20424,7 @@
       </w:rPr>
     </w:lvl>
   </w:abstractNum>
-  <w:abstractNum w:abstractNumId="27" w15:restartNumberingAfterBreak="0">
+  <w:abstractNum w:abstractNumId="28" w15:restartNumberingAfterBreak="0">
     <w:nsid w:val="61B762C2"/>
     <w:multiLevelType w:val="hybridMultilevel"/>
     <w:tmpl w:val="F76EC45E"/>
@@ -20314,7 +20510,7 @@
       </w:pPr>
     </w:lvl>
   </w:abstractNum>
-  <w:abstractNum w:abstractNumId="28" w15:restartNumberingAfterBreak="0">
+  <w:abstractNum w:abstractNumId="29" w15:restartNumberingAfterBreak="0">
     <w:nsid w:val="73612A63"/>
     <w:multiLevelType w:val="multilevel"/>
     <w:tmpl w:val="BE54327E"/>
@@ -20427,7 +20623,7 @@
       </w:pPr>
     </w:lvl>
   </w:abstractNum>
-  <w:abstractNum w:abstractNumId="29" w15:restartNumberingAfterBreak="0">
+  <w:abstractNum w:abstractNumId="30" w15:restartNumberingAfterBreak="0">
     <w:nsid w:val="7F291FAC"/>
     <w:multiLevelType w:val="multilevel"/>
     <w:tmpl w:val="7870F4B6"/>
@@ -20649,28 +20845,31 @@
     <w:abstractNumId w:val="23"/>
   </w:num>
   <w:num w:numId="25">
-    <w:abstractNumId w:val="25"/>
+    <w:abstractNumId w:val="26"/>
   </w:num>
   <w:num w:numId="26">
     <w:abstractNumId w:val="24"/>
   </w:num>
   <w:num w:numId="27">
+    <w:abstractNumId w:val="29"/>
+  </w:num>
+  <w:num w:numId="28">
     <w:abstractNumId w:val="28"/>
   </w:num>
-  <w:num w:numId="28">
+  <w:num w:numId="29">
     <w:abstractNumId w:val="27"/>
   </w:num>
-  <w:num w:numId="29">
-    <w:abstractNumId w:val="26"/>
+  <w:num w:numId="30">
+    <w:abstractNumId w:val="30"/>
   </w:num>
-  <w:num w:numId="30">
-    <w:abstractNumId w:val="29"/>
+  <w:num w:numId="31">
+    <w:abstractNumId w:val="25"/>
   </w:num>
 </w:numbering>
 </file>
 
 <file path=word/people.xml><?xml version="1.0" encoding="utf-8"?>
-<w15:people xmlns:wpc="http://schemas.microsoft.com/office/word/2010/wordprocessingCanvas" xmlns:mc="http://schemas.openxmlformats.org/markup-compatibility/2006" xmlns:o="urn:schemas-microsoft-com:office:office" xmlns:r="http://schemas.openxmlformats.org/officeDocument/2006/relationships" xmlns:m="http://schemas.openxmlformats.org/officeDocument/2006/math" xmlns:v="urn:schemas-microsoft-com:vml" xmlns:wp14="http://schemas.microsoft.com/office/word/2010/wordprocessingDrawing" xmlns:wp="http://schemas.openxmlformats.org/drawingml/2006/wordprocessingDrawing" xmlns:w10="urn:schemas-microsoft-com:office:word" xmlns:w="http://schemas.openxmlformats.org/wordprocessingml/2006/main" xmlns:w14="http://schemas.microsoft.com/office/word/2010/wordml" xmlns:w15="http://schemas.microsoft.com/office/word/2012/wordml" xmlns:wpg="http://schemas.microsoft.com/office/word/2010/wordprocessingGroup" xmlns:wpi="http://schemas.microsoft.com/office/word/2010/wordprocessingInk" xmlns:wne="http://schemas.microsoft.com/office/word/2006/wordml" xmlns:wps="http://schemas.microsoft.com/office/word/2010/wordprocessingShape" mc:Ignorable="w14 w15 wp14">
+<w15:people xmlns:wpc="http://schemas.microsoft.com/office/word/2010/wordprocessingCanvas" xmlns:cx="http://schemas.microsoft.com/office/drawing/2014/chartex" xmlns:cx1="http://schemas.microsoft.com/office/drawing/2015/9/8/chartex" xmlns:cx2="http://schemas.microsoft.com/office/drawing/2015/10/21/chartex" xmlns:cx3="http://schemas.microsoft.com/office/drawing/2016/5/9/chartex" xmlns:cx4="http://schemas.microsoft.com/office/drawing/2016/5/10/chartex" xmlns:cx5="http://schemas.microsoft.com/office/drawing/2016/5/11/chartex" xmlns:cx6="http://schemas.microsoft.com/office/drawing/2016/5/12/chartex" xmlns:cx7="http://schemas.microsoft.com/office/drawing/2016/5/13/chartex" xmlns:cx8="http://schemas.microsoft.com/office/drawing/2016/5/14/chartex" xmlns:mc="http://schemas.openxmlformats.org/markup-compatibility/2006" xmlns:aink="http://schemas.microsoft.com/office/drawing/2016/ink" xmlns:am3d="http://schemas.microsoft.com/office/drawing/2017/model3d" xmlns:o="urn:schemas-microsoft-com:office:office" xmlns:r="http://schemas.openxmlformats.org/officeDocument/2006/relationships" xmlns:m="http://schemas.openxmlformats.org/officeDocument/2006/math" xmlns:v="urn:schemas-microsoft-com:vml" xmlns:wp14="http://schemas.microsoft.com/office/word/2010/wordprocessingDrawing" xmlns:wp="http://schemas.openxmlformats.org/drawingml/2006/wordprocessingDrawing" xmlns:w10="urn:schemas-microsoft-com:office:word" xmlns:w="http://schemas.openxmlformats.org/wordprocessingml/2006/main" xmlns:w14="http://schemas.microsoft.com/office/word/2010/wordml" xmlns:w15="http://schemas.microsoft.com/office/word/2012/wordml" xmlns:w16cid="http://schemas.microsoft.com/office/word/2016/wordml/cid" xmlns:w16se="http://schemas.microsoft.com/office/word/2015/wordml/symex" xmlns:wpg="http://schemas.microsoft.com/office/word/2010/wordprocessingGroup" xmlns:wpi="http://schemas.microsoft.com/office/word/2010/wordprocessingInk" xmlns:wne="http://schemas.microsoft.com/office/word/2006/wordml" xmlns:wps="http://schemas.microsoft.com/office/word/2010/wordprocessingShape" mc:Ignorable="w14 w15 w16se w16cid wp14">
   <w15:person w15:author="Ralph Haugerud PR">
     <w15:presenceInfo w15:providerId="AD" w15:userId="S-1-5-21-3697291689-1161744426-439199626-411308"/>
   </w15:person>
@@ -20678,7 +20877,7 @@
 </file>
 
 <file path=word/styles.xml><?xml version="1.0" encoding="utf-8"?>
-<w:styles xmlns:mc="http://schemas.openxmlformats.org/markup-compatibility/2006" xmlns:r="http://schemas.openxmlformats.org/officeDocument/2006/relationships" xmlns:w="http://schemas.openxmlformats.org/wordprocessingml/2006/main" xmlns:w14="http://schemas.microsoft.com/office/word/2010/wordml" xmlns:w15="http://schemas.microsoft.com/office/word/2012/wordml" mc:Ignorable="w14 w15">
+<w:styles xmlns:mc="http://schemas.openxmlformats.org/markup-compatibility/2006" xmlns:r="http://schemas.openxmlformats.org/officeDocument/2006/relationships" xmlns:w="http://schemas.openxmlformats.org/wordprocessingml/2006/main" xmlns:w14="http://schemas.microsoft.com/office/word/2010/wordml" xmlns:w15="http://schemas.microsoft.com/office/word/2012/wordml" xmlns:w16cid="http://schemas.microsoft.com/office/word/2016/wordml/cid" xmlns:w16se="http://schemas.microsoft.com/office/word/2015/wordml/symex" mc:Ignorable="w14 w15 w16se w16cid">
   <w:docDefaults>
     <w:rPrDefault>
       <w:rPr>
@@ -20688,7 +20887,7 @@
     </w:rPrDefault>
     <w:pPrDefault/>
   </w:docDefaults>
-  <w:latentStyles w:defLockedState="0" w:defUIPriority="99" w:defSemiHidden="0" w:defUnhideWhenUsed="0" w:defQFormat="0" w:count="371">
+  <w:latentStyles w:defLockedState="0" w:defUIPriority="99" w:defSemiHidden="0" w:defUnhideWhenUsed="0" w:defQFormat="0" w:count="375">
     <w:lsdException w:name="Normal" w:uiPriority="0" w:qFormat="1"/>
     <w:lsdException w:name="heading 1" w:uiPriority="9" w:qFormat="1"/>
     <w:lsdException w:name="heading 2" w:uiPriority="9" w:qFormat="1"/>
@@ -20794,7 +20993,6 @@
     <w:lsdException w:name="HTML Sample" w:semiHidden="1" w:unhideWhenUsed="1"/>
     <w:lsdException w:name="HTML Typewriter" w:semiHidden="1" w:unhideWhenUsed="1"/>
     <w:lsdException w:name="HTML Variable" w:semiHidden="1" w:unhideWhenUsed="1"/>
-    <w:lsdException w:name="Normal Table" w:semiHidden="1" w:unhideWhenUsed="1"/>
     <w:lsdException w:name="annotation subject" w:semiHidden="1" w:unhideWhenUsed="1"/>
     <w:lsdException w:name="No List" w:semiHidden="1" w:unhideWhenUsed="1"/>
     <w:lsdException w:name="Outline List 1" w:semiHidden="1" w:unhideWhenUsed="1"/>
@@ -20838,10 +21036,8 @@
     <w:lsdException w:name="Table Elegant" w:semiHidden="1" w:unhideWhenUsed="1"/>
     <w:lsdException w:name="Table Professional" w:semiHidden="1" w:unhideWhenUsed="1"/>
     <w:lsdException w:name="Table Subtle 1" w:semiHidden="1" w:unhideWhenUsed="1"/>
-    <w:lsdException w:name="Table Subtle 2" w:semiHidden="1" w:unhideWhenUsed="1"/>
     <w:lsdException w:name="Table Web 1" w:semiHidden="1" w:unhideWhenUsed="1"/>
     <w:lsdException w:name="Table Web 2" w:semiHidden="1" w:unhideWhenUsed="1"/>
-    <w:lsdException w:name="Table Web 3" w:semiHidden="1" w:unhideWhenUsed="1"/>
     <w:lsdException w:name="Balloon Text" w:semiHidden="1" w:unhideWhenUsed="1"/>
     <w:lsdException w:name="Table Grid" w:uiPriority="39"/>
     <w:lsdException w:name="Table Theme" w:semiHidden="1" w:unhideWhenUsed="1"/>
@@ -21060,6 +21256,10 @@
     <w:lsdException w:name="List Table 5 Dark Accent 6" w:uiPriority="50"/>
     <w:lsdException w:name="List Table 6 Colorful Accent 6" w:uiPriority="51"/>
     <w:lsdException w:name="List Table 7 Colorful Accent 6" w:uiPriority="52"/>
+    <w:lsdException w:name="Mention" w:semiHidden="1" w:unhideWhenUsed="1"/>
+    <w:lsdException w:name="Smart Hyperlink" w:semiHidden="1" w:unhideWhenUsed="1"/>
+    <w:lsdException w:name="Hashtag" w:semiHidden="1" w:unhideWhenUsed="1"/>
+    <w:lsdException w:name="Unresolved Mention" w:semiHidden="1" w:unhideWhenUsed="1"/>
   </w:latentStyles>
   <w:style w:type="paragraph" w:default="1" w:styleId="Normal">
     <w:name w:val="Normal"/>
@@ -22197,6 +22397,8 @@
   <w:style w:type="paragraph" w:styleId="Footer">
     <w:name w:val="footer"/>
     <w:basedOn w:val="Normal"/>
+    <w:link w:val="FooterChar"/>
+    <w:uiPriority w:val="99"/>
     <w:pPr>
       <w:tabs>
         <w:tab w:val="center" w:pos="4320"/>
@@ -22563,6 +22765,16 @@
       </w:tabs>
     </w:pPr>
   </w:style>
+  <w:style w:type="character" w:customStyle="1" w:styleId="FooterChar">
+    <w:name w:val="Footer Char"/>
+    <w:basedOn w:val="DefaultParagraphFont"/>
+    <w:link w:val="Footer"/>
+    <w:uiPriority w:val="99"/>
+    <w:rsid w:val="00002F19"/>
+    <w:rPr>
+      <w:lang w:eastAsia="zh-CN"/>
+    </w:rPr>
+  </w:style>
 </w:styles>
 </file>
 

</xml_diff>